<commit_message>
Tarea02 , Sharone Márquez A01746940
Le entrego la tarea 2
</commit_message>
<xml_diff>
--- a/Mision_02.docx
+++ b/Mision_02.docx
@@ -71,6 +71,14 @@
           <w:szCs w:val="22"/>
         </w:rPr>
         <w:t xml:space="preserve">Nombre: </w:t>
+      </w:r>
+      <w:r>
+        <w:rPr>
+          <w:rFonts w:ascii="Avenir Book" w:eastAsia="Arial Unicode MS" w:hAnsi="Avenir Book" w:cs="Arial Unicode MS"/>
+          <w:sz w:val="22"/>
+          <w:szCs w:val="22"/>
+        </w:rPr>
+        <w:t>Sharone Márquez</w:t>
       </w:r>
     </w:p>
     <w:p>
@@ -96,6 +104,14 @@
           <w:szCs w:val="22"/>
         </w:rPr>
         <w:t>Grupo:</w:t>
+      </w:r>
+      <w:r>
+        <w:rPr>
+          <w:rFonts w:ascii="Avenir Book" w:eastAsia="Arial Unicode MS" w:hAnsi="Avenir Book" w:cs="Arial Unicode MS"/>
+          <w:sz w:val="22"/>
+          <w:szCs w:val="22"/>
+        </w:rPr>
+        <w:t xml:space="preserve"> 2</w:t>
       </w:r>
     </w:p>
     <w:p>
@@ -918,6 +934,28 @@
               </w:rPr>
               <w:t xml:space="preserve"> </w:t>
             </w:r>
+            <w:r>
+              <w:rPr>
+                <w:rFonts w:ascii="Avenir Book" w:eastAsia="Arial Unicode MS" w:hAnsi="Avenir Book" w:cs="Arial Unicode MS"/>
+                <w:bCs/>
+                <w:color w:val="FF0000"/>
+                <w:sz w:val="20"/>
+                <w:szCs w:val="22"/>
+                <w:lang w:val="es-MX"/>
+              </w:rPr>
+              <w:t>Imprimir n</w:t>
+            </w:r>
+            <w:r>
+              <w:rPr>
+                <w:rFonts w:ascii="Avenir Book" w:eastAsia="Arial Unicode MS" w:hAnsi="Avenir Book" w:cs="Arial Unicode MS"/>
+                <w:bCs/>
+                <w:color w:val="FF0000"/>
+                <w:sz w:val="20"/>
+                <w:szCs w:val="22"/>
+                <w:lang w:val="es-MX"/>
+              </w:rPr>
+              <w:t>ombre, matricula, carrera, escuela, descripción</w:t>
+            </w:r>
           </w:p>
           <w:p>
             <w:pPr>
@@ -1022,23 +1060,76 @@
               <w:rPr>
                 <w:rFonts w:ascii="Avenir Book" w:eastAsia="Arial Unicode MS" w:hAnsi="Avenir Book" w:cs="Arial Unicode MS"/>
                 <w:bCs/>
-                <w:sz w:val="20"/>
-                <w:szCs w:val="22"/>
-                <w:lang w:val="es-MX"/>
-              </w:rPr>
-            </w:pPr>
-          </w:p>
-          <w:p>
-            <w:pPr>
-              <w:pStyle w:val="Sinespaciado"/>
-              <w:rPr>
-                <w:rFonts w:ascii="Avenir Book" w:eastAsia="Arial Unicode MS" w:hAnsi="Avenir Book" w:cs="Arial Unicode MS"/>
-                <w:bCs/>
-                <w:sz w:val="20"/>
-                <w:szCs w:val="22"/>
-                <w:lang w:val="es-MX"/>
-              </w:rPr>
-            </w:pPr>
+                <w:noProof/>
+                <w:sz w:val="20"/>
+                <w:szCs w:val="22"/>
+                <w:lang w:val="es-MX"/>
+              </w:rPr>
+            </w:pPr>
+          </w:p>
+          <w:p>
+            <w:pPr>
+              <w:pStyle w:val="Sinespaciado"/>
+              <w:rPr>
+                <w:rFonts w:ascii="Avenir Book" w:eastAsia="Arial Unicode MS" w:hAnsi="Avenir Book" w:cs="Arial Unicode MS"/>
+                <w:bCs/>
+                <w:sz w:val="20"/>
+                <w:szCs w:val="22"/>
+                <w:lang w:val="es-MX"/>
+              </w:rPr>
+            </w:pPr>
+            <w:r>
+              <w:rPr>
+                <w:rFonts w:ascii="Avenir Book" w:eastAsia="Arial Unicode MS" w:hAnsi="Avenir Book" w:cs="Arial Unicode MS"/>
+                <w:bCs/>
+                <w:noProof/>
+                <w:sz w:val="20"/>
+                <w:szCs w:val="22"/>
+                <w:lang w:val="es-MX"/>
+              </w:rPr>
+              <w:drawing>
+                <wp:inline distT="0" distB="0" distL="0" distR="0" wp14:anchorId="12A6D7B2" wp14:editId="42C3C939">
+                  <wp:extent cx="3327400" cy="2778729"/>
+                  <wp:effectExtent l="0" t="0" r="6350" b="3175"/>
+                  <wp:docPr id="3" name="Imagen 3" descr="Imagen que contiene texto, tarjeta de presentación&#10;&#10;Descripción generada automáticamente"/>
+                  <wp:cNvGraphicFramePr>
+                    <a:graphicFrameLocks xmlns:a="http://schemas.openxmlformats.org/drawingml/2006/main" noChangeAspect="1"/>
+                  </wp:cNvGraphicFramePr>
+                  <a:graphic xmlns:a="http://schemas.openxmlformats.org/drawingml/2006/main">
+                    <a:graphicData uri="http://schemas.openxmlformats.org/drawingml/2006/picture">
+                      <pic:pic xmlns:pic="http://schemas.openxmlformats.org/drawingml/2006/picture">
+                        <pic:nvPicPr>
+                          <pic:cNvPr id="3" name="IMG_20200227_153321.jpg"/>
+                          <pic:cNvPicPr/>
+                        </pic:nvPicPr>
+                        <pic:blipFill rotWithShape="1">
+                          <a:blip r:embed="rId5"/>
+                          <a:srcRect t="22355" b="14942"/>
+                          <a:stretch/>
+                        </pic:blipFill>
+                        <pic:spPr bwMode="auto">
+                          <a:xfrm>
+                            <a:off x="0" y="0"/>
+                            <a:ext cx="3381406" cy="2823830"/>
+                          </a:xfrm>
+                          <a:prstGeom prst="rect">
+                            <a:avLst/>
+                          </a:prstGeom>
+                          <a:ln>
+                            <a:noFill/>
+                          </a:ln>
+                          <a:extLst>
+                            <a:ext uri="{53640926-AAD7-44D8-BBD7-CCE9431645EC}">
+                              <a14:shadowObscured xmlns:a14="http://schemas.microsoft.com/office/drawing/2010/main"/>
+                            </a:ext>
+                          </a:extLst>
+                        </pic:spPr>
+                      </pic:pic>
+                    </a:graphicData>
+                  </a:graphic>
+                </wp:inline>
+              </w:drawing>
+            </w:r>
           </w:p>
           <w:p>
             <w:pPr>
@@ -1273,6 +1364,7 @@
                 <w:szCs w:val="22"/>
                 <w:lang w:val="es-MX"/>
               </w:rPr>
+              <w:lastRenderedPageBreak/>
               <w:t>Matrícula:</w:t>
             </w:r>
           </w:p>
@@ -1865,6 +1957,7 @@
               <w:rPr>
                 <w:rFonts w:ascii="Avenir Book" w:eastAsia="Arial Unicode MS" w:hAnsi="Avenir Book" w:cs="Arial Unicode MS"/>
                 <w:bCs/>
+                <w:color w:val="FF0000"/>
                 <w:sz w:val="20"/>
                 <w:szCs w:val="22"/>
                 <w:lang w:val="es-MX"/>
@@ -1880,6 +1973,122 @@
               </w:rPr>
               <w:t>Entradas:</w:t>
             </w:r>
+            <w:r>
+              <w:rPr>
+                <w:rFonts w:ascii="Avenir Book" w:eastAsia="Arial Unicode MS" w:hAnsi="Avenir Book" w:cs="Arial Unicode MS"/>
+                <w:bCs/>
+                <w:sz w:val="20"/>
+                <w:szCs w:val="22"/>
+                <w:lang w:val="es-MX"/>
+              </w:rPr>
+              <w:t xml:space="preserve"> </w:t>
+            </w:r>
+            <w:r>
+              <w:rPr>
+                <w:rFonts w:ascii="Avenir Book" w:eastAsia="Arial Unicode MS" w:hAnsi="Avenir Book" w:cs="Arial Unicode MS"/>
+                <w:bCs/>
+                <w:color w:val="FF0000"/>
+                <w:sz w:val="20"/>
+                <w:szCs w:val="22"/>
+                <w:lang w:val="es-MX"/>
+              </w:rPr>
+              <w:t>valor de v</w:t>
+            </w:r>
+          </w:p>
+          <w:p>
+            <w:pPr>
+              <w:pStyle w:val="Sinespaciado"/>
+              <w:rPr>
+                <w:rFonts w:ascii="Avenir Book" w:eastAsia="Arial Unicode MS" w:hAnsi="Avenir Book" w:cs="Arial Unicode MS"/>
+                <w:bCs/>
+                <w:color w:val="FF0000"/>
+                <w:sz w:val="20"/>
+                <w:szCs w:val="22"/>
+                <w:lang w:val="es-MX"/>
+              </w:rPr>
+            </w:pPr>
+            <w:r>
+              <w:rPr>
+                <w:rFonts w:ascii="Avenir Book" w:eastAsia="Arial Unicode MS" w:hAnsi="Avenir Book" w:cs="Arial Unicode MS"/>
+                <w:bCs/>
+                <w:color w:val="FF0000"/>
+                <w:sz w:val="20"/>
+                <w:szCs w:val="22"/>
+                <w:lang w:val="es-MX"/>
+              </w:rPr>
+              <w:t xml:space="preserve">               t1= 6</w:t>
+            </w:r>
+          </w:p>
+          <w:p>
+            <w:pPr>
+              <w:pStyle w:val="Sinespaciado"/>
+              <w:rPr>
+                <w:rFonts w:ascii="Avenir Book" w:eastAsia="Arial Unicode MS" w:hAnsi="Avenir Book" w:cs="Arial Unicode MS"/>
+                <w:bCs/>
+                <w:color w:val="FF0000"/>
+                <w:sz w:val="20"/>
+                <w:szCs w:val="22"/>
+                <w:lang w:val="es-MX"/>
+              </w:rPr>
+            </w:pPr>
+            <w:r>
+              <w:rPr>
+                <w:rFonts w:ascii="Avenir Book" w:eastAsia="Arial Unicode MS" w:hAnsi="Avenir Book" w:cs="Arial Unicode MS"/>
+                <w:bCs/>
+                <w:color w:val="FF0000"/>
+                <w:sz w:val="20"/>
+                <w:szCs w:val="22"/>
+                <w:lang w:val="es-MX"/>
+              </w:rPr>
+              <w:t xml:space="preserve">               t2= 3.5</w:t>
+            </w:r>
+          </w:p>
+          <w:p>
+            <w:pPr>
+              <w:pStyle w:val="Sinespaciado"/>
+              <w:rPr>
+                <w:rFonts w:ascii="Avenir Book" w:eastAsia="Arial Unicode MS" w:hAnsi="Avenir Book" w:cs="Arial Unicode MS"/>
+                <w:bCs/>
+                <w:sz w:val="20"/>
+                <w:szCs w:val="22"/>
+                <w:lang w:val="es-MX"/>
+              </w:rPr>
+            </w:pPr>
+            <w:r>
+              <w:rPr>
+                <w:rFonts w:ascii="Avenir Book" w:eastAsia="Arial Unicode MS" w:hAnsi="Avenir Book" w:cs="Arial Unicode MS"/>
+                <w:bCs/>
+                <w:color w:val="FF0000"/>
+                <w:sz w:val="20"/>
+                <w:szCs w:val="22"/>
+                <w:lang w:val="es-MX"/>
+              </w:rPr>
+              <w:t xml:space="preserve">               </w:t>
+            </w:r>
+            <w:proofErr w:type="spellStart"/>
+            <w:r>
+              <w:rPr>
+                <w:rFonts w:ascii="Avenir Book" w:eastAsia="Arial Unicode MS" w:hAnsi="Avenir Book" w:cs="Arial Unicode MS"/>
+                <w:bCs/>
+                <w:color w:val="FF0000"/>
+                <w:sz w:val="20"/>
+                <w:szCs w:val="22"/>
+                <w:lang w:val="es-MX"/>
+              </w:rPr>
+              <w:t>dist</w:t>
+            </w:r>
+            <w:proofErr w:type="spellEnd"/>
+            <w:r>
+              <w:rPr>
+                <w:rFonts w:ascii="Avenir Book" w:eastAsia="Arial Unicode MS" w:hAnsi="Avenir Book" w:cs="Arial Unicode MS"/>
+                <w:bCs/>
+                <w:color w:val="FF0000"/>
+                <w:sz w:val="20"/>
+                <w:szCs w:val="22"/>
+                <w:lang w:val="es-MX"/>
+              </w:rPr>
+              <w:t>= 485</w:t>
+            </w:r>
           </w:p>
           <w:p>
             <w:pPr>
@@ -1902,13 +2111,35 @@
               </w:rPr>
               <w:t>Salidas:</w:t>
             </w:r>
-          </w:p>
-          <w:p>
-            <w:pPr>
-              <w:pStyle w:val="Sinespaciado"/>
-              <w:rPr>
-                <w:rFonts w:ascii="Avenir Book" w:eastAsia="Arial Unicode MS" w:hAnsi="Avenir Book" w:cs="Arial Unicode MS"/>
-                <w:bCs/>
+            <w:r>
+              <w:rPr>
+                <w:rFonts w:ascii="Avenir Book" w:eastAsia="Arial Unicode MS" w:hAnsi="Avenir Book" w:cs="Arial Unicode MS"/>
+                <w:bCs/>
+                <w:sz w:val="20"/>
+                <w:szCs w:val="22"/>
+                <w:lang w:val="es-MX"/>
+              </w:rPr>
+              <w:t xml:space="preserve"> </w:t>
+            </w:r>
+            <w:r>
+              <w:rPr>
+                <w:rFonts w:ascii="Avenir Book" w:eastAsia="Arial Unicode MS" w:hAnsi="Avenir Book" w:cs="Arial Unicode MS"/>
+                <w:bCs/>
+                <w:color w:val="FF0000"/>
+                <w:sz w:val="20"/>
+                <w:szCs w:val="22"/>
+                <w:lang w:val="es-MX"/>
+              </w:rPr>
+              <w:t>distancia1, distancia2, tiempo</w:t>
+            </w:r>
+          </w:p>
+          <w:p>
+            <w:pPr>
+              <w:pStyle w:val="Sinespaciado"/>
+              <w:rPr>
+                <w:rFonts w:ascii="Avenir Book" w:eastAsia="Arial Unicode MS" w:hAnsi="Avenir Book" w:cs="Arial Unicode MS"/>
+                <w:bCs/>
+                <w:color w:val="FF0000"/>
                 <w:sz w:val="20"/>
                 <w:szCs w:val="22"/>
                 <w:lang w:val="es-MX"/>
@@ -1924,13 +2155,107 @@
               </w:rPr>
               <w:t>Relación E/S:</w:t>
             </w:r>
-          </w:p>
-          <w:p>
-            <w:pPr>
-              <w:pStyle w:val="Sinespaciado"/>
-              <w:rPr>
-                <w:rFonts w:ascii="Avenir Book" w:eastAsia="Arial Unicode MS" w:hAnsi="Avenir Book" w:cs="Arial Unicode MS"/>
-                <w:bCs/>
+            <w:r>
+              <w:rPr>
+                <w:rFonts w:ascii="Avenir Book" w:eastAsia="Arial Unicode MS" w:hAnsi="Avenir Book" w:cs="Arial Unicode MS"/>
+                <w:bCs/>
+                <w:sz w:val="20"/>
+                <w:szCs w:val="22"/>
+                <w:lang w:val="es-MX"/>
+              </w:rPr>
+              <w:t xml:space="preserve"> </w:t>
+            </w:r>
+            <w:r>
+              <w:rPr>
+                <w:rFonts w:ascii="Avenir Book" w:eastAsia="Arial Unicode MS" w:hAnsi="Avenir Book" w:cs="Arial Unicode MS"/>
+                <w:bCs/>
+                <w:color w:val="FF0000"/>
+                <w:sz w:val="20"/>
+                <w:szCs w:val="22"/>
+                <w:lang w:val="es-MX"/>
+              </w:rPr>
+              <w:t>distancia1= v*t1</w:t>
+            </w:r>
+          </w:p>
+          <w:p>
+            <w:pPr>
+              <w:pStyle w:val="Sinespaciado"/>
+              <w:rPr>
+                <w:rFonts w:ascii="Avenir Book" w:eastAsia="Arial Unicode MS" w:hAnsi="Avenir Book" w:cs="Arial Unicode MS"/>
+                <w:bCs/>
+                <w:color w:val="FF0000"/>
+                <w:sz w:val="20"/>
+                <w:szCs w:val="22"/>
+                <w:lang w:val="es-MX"/>
+              </w:rPr>
+            </w:pPr>
+            <w:r>
+              <w:rPr>
+                <w:rFonts w:ascii="Avenir Book" w:eastAsia="Arial Unicode MS" w:hAnsi="Avenir Book" w:cs="Arial Unicode MS"/>
+                <w:bCs/>
+                <w:color w:val="FF0000"/>
+                <w:sz w:val="20"/>
+                <w:szCs w:val="22"/>
+                <w:lang w:val="es-MX"/>
+              </w:rPr>
+              <w:t xml:space="preserve">                    distancia2= v*t2</w:t>
+            </w:r>
+          </w:p>
+          <w:p>
+            <w:pPr>
+              <w:pStyle w:val="Sinespaciado"/>
+              <w:rPr>
+                <w:rFonts w:ascii="Avenir Book" w:eastAsia="Arial Unicode MS" w:hAnsi="Avenir Book" w:cs="Arial Unicode MS"/>
+                <w:bCs/>
+                <w:color w:val="FF0000"/>
+                <w:sz w:val="20"/>
+                <w:szCs w:val="22"/>
+                <w:lang w:val="es-MX"/>
+              </w:rPr>
+            </w:pPr>
+            <w:r>
+              <w:rPr>
+                <w:rFonts w:ascii="Avenir Book" w:eastAsia="Arial Unicode MS" w:hAnsi="Avenir Book" w:cs="Arial Unicode MS"/>
+                <w:bCs/>
+                <w:color w:val="FF0000"/>
+                <w:sz w:val="20"/>
+                <w:szCs w:val="22"/>
+                <w:lang w:val="es-MX"/>
+              </w:rPr>
+              <w:t xml:space="preserve">                    tiempo= </w:t>
+            </w:r>
+            <w:proofErr w:type="spellStart"/>
+            <w:r>
+              <w:rPr>
+                <w:rFonts w:ascii="Avenir Book" w:eastAsia="Arial Unicode MS" w:hAnsi="Avenir Book" w:cs="Arial Unicode MS"/>
+                <w:bCs/>
+                <w:color w:val="FF0000"/>
+                <w:sz w:val="20"/>
+                <w:szCs w:val="22"/>
+                <w:lang w:val="es-MX"/>
+              </w:rPr>
+              <w:t>dist</w:t>
+            </w:r>
+            <w:proofErr w:type="spellEnd"/>
+            <w:r>
+              <w:rPr>
+                <w:rFonts w:ascii="Avenir Book" w:eastAsia="Arial Unicode MS" w:hAnsi="Avenir Book" w:cs="Arial Unicode MS"/>
+                <w:bCs/>
+                <w:color w:val="FF0000"/>
+                <w:sz w:val="20"/>
+                <w:szCs w:val="22"/>
+                <w:lang w:val="es-MX"/>
+              </w:rPr>
+              <w:t>/v</w:t>
+            </w:r>
+          </w:p>
+          <w:p>
+            <w:pPr>
+              <w:pStyle w:val="Sinespaciado"/>
+              <w:rPr>
+                <w:rFonts w:ascii="Avenir Book" w:eastAsia="Arial Unicode MS" w:hAnsi="Avenir Book" w:cs="Arial Unicode MS"/>
+                <w:bCs/>
+                <w:color w:val="FF0000"/>
                 <w:sz w:val="20"/>
                 <w:szCs w:val="22"/>
                 <w:lang w:val="es-MX"/>
@@ -1996,11 +2321,76 @@
               <w:rPr>
                 <w:rFonts w:ascii="Avenir Book" w:eastAsia="Arial Unicode MS" w:hAnsi="Avenir Book" w:cs="Arial Unicode MS"/>
                 <w:bCs/>
-                <w:sz w:val="20"/>
-                <w:szCs w:val="22"/>
-                <w:lang w:val="es-MX"/>
-              </w:rPr>
-            </w:pPr>
+                <w:noProof/>
+                <w:sz w:val="20"/>
+                <w:szCs w:val="22"/>
+                <w:lang w:val="es-MX"/>
+              </w:rPr>
+            </w:pPr>
+          </w:p>
+          <w:p>
+            <w:pPr>
+              <w:pStyle w:val="Sinespaciado"/>
+              <w:rPr>
+                <w:rFonts w:ascii="Avenir Book" w:eastAsia="Arial Unicode MS" w:hAnsi="Avenir Book" w:cs="Arial Unicode MS"/>
+                <w:bCs/>
+                <w:sz w:val="20"/>
+                <w:szCs w:val="22"/>
+                <w:lang w:val="es-MX"/>
+              </w:rPr>
+            </w:pPr>
+            <w:r>
+              <w:rPr>
+                <w:rFonts w:ascii="Avenir Book" w:eastAsia="Arial Unicode MS" w:hAnsi="Avenir Book" w:cs="Arial Unicode MS"/>
+                <w:bCs/>
+                <w:noProof/>
+                <w:sz w:val="20"/>
+                <w:szCs w:val="22"/>
+                <w:lang w:val="es-MX"/>
+              </w:rPr>
+              <w:drawing>
+                <wp:inline distT="0" distB="0" distL="0" distR="0" wp14:anchorId="60D05F78" wp14:editId="3AA1CB3A">
+                  <wp:extent cx="2948940" cy="2454672"/>
+                  <wp:effectExtent l="0" t="0" r="3810" b="3175"/>
+                  <wp:docPr id="5" name="Imagen 5"/>
+                  <wp:cNvGraphicFramePr>
+                    <a:graphicFrameLocks xmlns:a="http://schemas.openxmlformats.org/drawingml/2006/main" noChangeAspect="1"/>
+                  </wp:cNvGraphicFramePr>
+                  <a:graphic xmlns:a="http://schemas.openxmlformats.org/drawingml/2006/main">
+                    <a:graphicData uri="http://schemas.openxmlformats.org/drawingml/2006/picture">
+                      <pic:pic xmlns:pic="http://schemas.openxmlformats.org/drawingml/2006/picture">
+                        <pic:nvPicPr>
+                          <pic:cNvPr id="5" name="IMG_20200227_154315.jpg"/>
+                          <pic:cNvPicPr/>
+                        </pic:nvPicPr>
+                        <pic:blipFill rotWithShape="1">
+                          <a:blip r:embed="rId6"/>
+                          <a:srcRect t="28086" b="9414"/>
+                          <a:stretch/>
+                        </pic:blipFill>
+                        <pic:spPr bwMode="auto">
+                          <a:xfrm>
+                            <a:off x="0" y="0"/>
+                            <a:ext cx="2953160" cy="2458185"/>
+                          </a:xfrm>
+                          <a:prstGeom prst="rect">
+                            <a:avLst/>
+                          </a:prstGeom>
+                          <a:ln>
+                            <a:noFill/>
+                          </a:ln>
+                          <a:extLst>
+                            <a:ext uri="{53640926-AAD7-44D8-BBD7-CCE9431645EC}">
+                              <a14:shadowObscured xmlns:a14="http://schemas.microsoft.com/office/drawing/2010/main"/>
+                            </a:ext>
+                          </a:extLst>
+                        </pic:spPr>
+                      </pic:pic>
+                    </a:graphicData>
+                  </a:graphic>
+                </wp:inline>
+              </w:drawing>
+            </w:r>
           </w:p>
           <w:p>
             <w:pPr>
@@ -2422,6 +2812,8 @@
         <w:pStyle w:val="Sinespaciado"/>
         <w:rPr>
           <w:rFonts w:ascii="Avenir Book" w:eastAsia="Arial Unicode MS" w:hAnsi="Avenir Book" w:cs="Arial Unicode MS"/>
+          <w:b/>
+          <w:bCs/>
           <w:sz w:val="22"/>
           <w:szCs w:val="22"/>
           <w:lang w:val="es-MX"/>
@@ -2433,28 +2825,6 @@
         <w:pStyle w:val="Sinespaciado"/>
         <w:rPr>
           <w:rFonts w:ascii="Avenir Book" w:eastAsia="Arial Unicode MS" w:hAnsi="Avenir Book" w:cs="Arial Unicode MS"/>
-          <w:sz w:val="22"/>
-          <w:szCs w:val="22"/>
-          <w:lang w:val="es-MX"/>
-        </w:rPr>
-      </w:pPr>
-    </w:p>
-    <w:p>
-      <w:pPr>
-        <w:pStyle w:val="Sinespaciado"/>
-        <w:rPr>
-          <w:rFonts w:ascii="Avenir Book" w:eastAsia="Arial Unicode MS" w:hAnsi="Avenir Book" w:cs="Arial Unicode MS"/>
-          <w:sz w:val="22"/>
-          <w:szCs w:val="22"/>
-          <w:lang w:val="es-MX"/>
-        </w:rPr>
-      </w:pPr>
-    </w:p>
-    <w:p>
-      <w:pPr>
-        <w:pStyle w:val="Sinespaciado"/>
-        <w:rPr>
-          <w:rFonts w:ascii="Avenir Book" w:eastAsia="Arial Unicode MS" w:hAnsi="Avenir Book" w:cs="Arial Unicode MS"/>
           <w:bCs/>
           <w:sz w:val="22"/>
           <w:szCs w:val="22"/>
@@ -2470,6 +2840,7 @@
           <w:szCs w:val="22"/>
           <w:lang w:val="es-MX"/>
         </w:rPr>
+        <w:lastRenderedPageBreak/>
         <w:t>3.</w:t>
       </w:r>
       <w:r>
@@ -2799,6 +3170,7 @@
               <w:rPr>
                 <w:rFonts w:ascii="Avenir Book" w:eastAsia="Arial Unicode MS" w:hAnsi="Avenir Book" w:cs="Arial Unicode MS"/>
                 <w:bCs/>
+                <w:color w:val="FF0000"/>
                 <w:sz w:val="20"/>
                 <w:szCs w:val="22"/>
                 <w:lang w:val="es-MX"/>
@@ -2814,6 +3186,75 @@
               </w:rPr>
               <w:t>Entradas:</w:t>
             </w:r>
+            <w:r>
+              <w:rPr>
+                <w:rFonts w:ascii="Avenir Book" w:eastAsia="Arial Unicode MS" w:hAnsi="Avenir Book" w:cs="Arial Unicode MS"/>
+                <w:bCs/>
+                <w:sz w:val="20"/>
+                <w:szCs w:val="22"/>
+                <w:lang w:val="es-MX"/>
+              </w:rPr>
+              <w:t xml:space="preserve"> </w:t>
+            </w:r>
+            <w:r>
+              <w:rPr>
+                <w:rFonts w:ascii="Avenir Book" w:eastAsia="Arial Unicode MS" w:hAnsi="Avenir Book" w:cs="Arial Unicode MS"/>
+                <w:bCs/>
+                <w:color w:val="FF0000"/>
+                <w:sz w:val="20"/>
+                <w:szCs w:val="22"/>
+                <w:lang w:val="es-MX"/>
+              </w:rPr>
+              <w:t xml:space="preserve">valor de costo </w:t>
+            </w:r>
+          </w:p>
+          <w:p>
+            <w:pPr>
+              <w:pStyle w:val="Sinespaciado"/>
+              <w:rPr>
+                <w:rFonts w:ascii="Avenir Book" w:eastAsia="Arial Unicode MS" w:hAnsi="Avenir Book" w:cs="Arial Unicode MS"/>
+                <w:bCs/>
+                <w:color w:val="FF0000"/>
+                <w:sz w:val="20"/>
+                <w:szCs w:val="22"/>
+                <w:lang w:val="es-MX"/>
+              </w:rPr>
+            </w:pPr>
+            <w:r>
+              <w:rPr>
+                <w:rFonts w:ascii="Avenir Book" w:eastAsia="Arial Unicode MS" w:hAnsi="Avenir Book" w:cs="Arial Unicode MS"/>
+                <w:bCs/>
+                <w:color w:val="FF0000"/>
+                <w:sz w:val="20"/>
+                <w:szCs w:val="22"/>
+                <w:lang w:val="es-MX"/>
+              </w:rPr>
+              <w:t xml:space="preserve">              IVA= .16</w:t>
+            </w:r>
+          </w:p>
+          <w:p>
+            <w:pPr>
+              <w:pStyle w:val="Sinespaciado"/>
+              <w:rPr>
+                <w:rFonts w:ascii="Avenir Book" w:eastAsia="Arial Unicode MS" w:hAnsi="Avenir Book" w:cs="Arial Unicode MS"/>
+                <w:bCs/>
+                <w:color w:val="FF0000"/>
+                <w:sz w:val="20"/>
+                <w:szCs w:val="22"/>
+                <w:lang w:val="es-MX"/>
+              </w:rPr>
+            </w:pPr>
+            <w:r>
+              <w:rPr>
+                <w:rFonts w:ascii="Avenir Book" w:eastAsia="Arial Unicode MS" w:hAnsi="Avenir Book" w:cs="Arial Unicode MS"/>
+                <w:bCs/>
+                <w:color w:val="FF0000"/>
+                <w:sz w:val="20"/>
+                <w:szCs w:val="22"/>
+                <w:lang w:val="es-MX"/>
+              </w:rPr>
+              <w:t xml:space="preserve">              Propina= .13</w:t>
+            </w:r>
           </w:p>
           <w:p>
             <w:pPr>
@@ -2836,13 +3277,85 @@
               </w:rPr>
               <w:t>Salidas:</w:t>
             </w:r>
-          </w:p>
-          <w:p>
-            <w:pPr>
-              <w:pStyle w:val="Sinespaciado"/>
-              <w:rPr>
-                <w:rFonts w:ascii="Avenir Book" w:eastAsia="Arial Unicode MS" w:hAnsi="Avenir Book" w:cs="Arial Unicode MS"/>
-                <w:bCs/>
+            <w:r>
+              <w:rPr>
+                <w:rFonts w:ascii="Avenir Book" w:eastAsia="Arial Unicode MS" w:hAnsi="Avenir Book" w:cs="Arial Unicode MS"/>
+                <w:bCs/>
+                <w:sz w:val="20"/>
+                <w:szCs w:val="22"/>
+                <w:lang w:val="es-MX"/>
+              </w:rPr>
+              <w:t xml:space="preserve"> </w:t>
+            </w:r>
+            <w:proofErr w:type="spellStart"/>
+            <w:r>
+              <w:rPr>
+                <w:rFonts w:ascii="Avenir Book" w:eastAsia="Arial Unicode MS" w:hAnsi="Avenir Book" w:cs="Arial Unicode MS"/>
+                <w:bCs/>
+                <w:color w:val="FF0000"/>
+                <w:sz w:val="20"/>
+                <w:szCs w:val="22"/>
+                <w:lang w:val="es-MX"/>
+              </w:rPr>
+              <w:t>IVATotal</w:t>
+            </w:r>
+            <w:proofErr w:type="spellEnd"/>
+            <w:r>
+              <w:rPr>
+                <w:rFonts w:ascii="Avenir Book" w:eastAsia="Arial Unicode MS" w:hAnsi="Avenir Book" w:cs="Arial Unicode MS"/>
+                <w:bCs/>
+                <w:color w:val="FF0000"/>
+                <w:sz w:val="20"/>
+                <w:szCs w:val="22"/>
+                <w:lang w:val="es-MX"/>
+              </w:rPr>
+              <w:t xml:space="preserve">, </w:t>
+            </w:r>
+            <w:proofErr w:type="spellStart"/>
+            <w:r>
+              <w:rPr>
+                <w:rFonts w:ascii="Avenir Book" w:eastAsia="Arial Unicode MS" w:hAnsi="Avenir Book" w:cs="Arial Unicode MS"/>
+                <w:bCs/>
+                <w:color w:val="FF0000"/>
+                <w:sz w:val="20"/>
+                <w:szCs w:val="22"/>
+                <w:lang w:val="es-MX"/>
+              </w:rPr>
+              <w:t>PropinaTotal</w:t>
+            </w:r>
+            <w:proofErr w:type="spellEnd"/>
+            <w:r>
+              <w:rPr>
+                <w:rFonts w:ascii="Avenir Book" w:eastAsia="Arial Unicode MS" w:hAnsi="Avenir Book" w:cs="Arial Unicode MS"/>
+                <w:bCs/>
+                <w:color w:val="FF0000"/>
+                <w:sz w:val="20"/>
+                <w:szCs w:val="22"/>
+                <w:lang w:val="es-MX"/>
+              </w:rPr>
+              <w:t xml:space="preserve">, </w:t>
+            </w:r>
+            <w:proofErr w:type="spellStart"/>
+            <w:r>
+              <w:rPr>
+                <w:rFonts w:ascii="Avenir Book" w:eastAsia="Arial Unicode MS" w:hAnsi="Avenir Book" w:cs="Arial Unicode MS"/>
+                <w:bCs/>
+                <w:color w:val="FF0000"/>
+                <w:sz w:val="20"/>
+                <w:szCs w:val="22"/>
+                <w:lang w:val="es-MX"/>
+              </w:rPr>
+              <w:t>TotalP</w:t>
+            </w:r>
+            <w:proofErr w:type="spellEnd"/>
+          </w:p>
+          <w:p>
+            <w:pPr>
+              <w:pStyle w:val="Sinespaciado"/>
+              <w:rPr>
+                <w:rFonts w:ascii="Avenir Book" w:eastAsia="Arial Unicode MS" w:hAnsi="Avenir Book" w:cs="Arial Unicode MS"/>
+                <w:bCs/>
+                <w:color w:val="FF0000"/>
                 <w:sz w:val="20"/>
                 <w:szCs w:val="22"/>
                 <w:lang w:val="es-MX"/>
@@ -2858,6 +3371,112 @@
               </w:rPr>
               <w:t>Relación E/S:</w:t>
             </w:r>
+            <w:r>
+              <w:rPr>
+                <w:rFonts w:ascii="Avenir Book" w:eastAsia="Arial Unicode MS" w:hAnsi="Avenir Book" w:cs="Arial Unicode MS"/>
+                <w:bCs/>
+                <w:sz w:val="20"/>
+                <w:szCs w:val="22"/>
+                <w:lang w:val="es-MX"/>
+              </w:rPr>
+              <w:t xml:space="preserve"> </w:t>
+            </w:r>
+            <w:r>
+              <w:rPr>
+                <w:rFonts w:ascii="Avenir Book" w:eastAsia="Arial Unicode MS" w:hAnsi="Avenir Book" w:cs="Arial Unicode MS"/>
+                <w:bCs/>
+                <w:color w:val="FF0000"/>
+                <w:sz w:val="20"/>
+                <w:szCs w:val="22"/>
+                <w:lang w:val="es-MX"/>
+              </w:rPr>
+              <w:t>IT= .16* Costo</w:t>
+            </w:r>
+          </w:p>
+          <w:p>
+            <w:pPr>
+              <w:pStyle w:val="Sinespaciado"/>
+              <w:rPr>
+                <w:rFonts w:ascii="Avenir Book" w:eastAsia="Arial Unicode MS" w:hAnsi="Avenir Book" w:cs="Arial Unicode MS"/>
+                <w:bCs/>
+                <w:color w:val="FF0000"/>
+                <w:sz w:val="20"/>
+                <w:szCs w:val="22"/>
+                <w:lang w:val="es-MX"/>
+              </w:rPr>
+            </w:pPr>
+            <w:r>
+              <w:rPr>
+                <w:rFonts w:ascii="Avenir Book" w:eastAsia="Arial Unicode MS" w:hAnsi="Avenir Book" w:cs="Arial Unicode MS"/>
+                <w:bCs/>
+                <w:color w:val="FF0000"/>
+                <w:sz w:val="20"/>
+                <w:szCs w:val="22"/>
+                <w:lang w:val="es-MX"/>
+              </w:rPr>
+              <w:t xml:space="preserve">                    PT= .13*Costo</w:t>
+            </w:r>
+          </w:p>
+          <w:p>
+            <w:pPr>
+              <w:pStyle w:val="Sinespaciado"/>
+              <w:rPr>
+                <w:rFonts w:ascii="Avenir Book" w:eastAsia="Arial Unicode MS" w:hAnsi="Avenir Book" w:cs="Arial Unicode MS"/>
+                <w:bCs/>
+                <w:color w:val="FF0000"/>
+                <w:sz w:val="20"/>
+                <w:szCs w:val="22"/>
+                <w:lang w:val="es-MX"/>
+              </w:rPr>
+            </w:pPr>
+            <w:r>
+              <w:rPr>
+                <w:rFonts w:ascii="Avenir Book" w:eastAsia="Arial Unicode MS" w:hAnsi="Avenir Book" w:cs="Arial Unicode MS"/>
+                <w:bCs/>
+                <w:color w:val="FF0000"/>
+                <w:sz w:val="20"/>
+                <w:szCs w:val="22"/>
+                <w:lang w:val="es-MX"/>
+              </w:rPr>
+              <w:t xml:space="preserve">                    </w:t>
+            </w:r>
+            <w:proofErr w:type="spellStart"/>
+            <w:r>
+              <w:rPr>
+                <w:rFonts w:ascii="Avenir Book" w:eastAsia="Arial Unicode MS" w:hAnsi="Avenir Book" w:cs="Arial Unicode MS"/>
+                <w:bCs/>
+                <w:color w:val="FF0000"/>
+                <w:sz w:val="20"/>
+                <w:szCs w:val="22"/>
+                <w:lang w:val="es-MX"/>
+              </w:rPr>
+              <w:t>TotalP</w:t>
+            </w:r>
+            <w:proofErr w:type="spellEnd"/>
+            <w:r>
+              <w:rPr>
+                <w:rFonts w:ascii="Avenir Book" w:eastAsia="Arial Unicode MS" w:hAnsi="Avenir Book" w:cs="Arial Unicode MS"/>
+                <w:bCs/>
+                <w:color w:val="FF0000"/>
+                <w:sz w:val="20"/>
+                <w:szCs w:val="22"/>
+                <w:lang w:val="es-MX"/>
+              </w:rPr>
+              <w:t xml:space="preserve">= </w:t>
+            </w:r>
+            <w:proofErr w:type="spellStart"/>
+            <w:r>
+              <w:rPr>
+                <w:rFonts w:ascii="Avenir Book" w:eastAsia="Arial Unicode MS" w:hAnsi="Avenir Book" w:cs="Arial Unicode MS"/>
+                <w:bCs/>
+                <w:color w:val="FF0000"/>
+                <w:sz w:val="20"/>
+                <w:szCs w:val="22"/>
+                <w:lang w:val="es-MX"/>
+              </w:rPr>
+              <w:t>Costo+IT+PT</w:t>
+            </w:r>
+            <w:proofErr w:type="spellEnd"/>
           </w:p>
           <w:p>
             <w:pPr>
@@ -2930,44 +3549,96 @@
               <w:rPr>
                 <w:rFonts w:ascii="Avenir Book" w:eastAsia="Arial Unicode MS" w:hAnsi="Avenir Book" w:cs="Arial Unicode MS"/>
                 <w:bCs/>
-                <w:sz w:val="20"/>
-                <w:szCs w:val="22"/>
-                <w:lang w:val="es-MX"/>
-              </w:rPr>
-            </w:pPr>
-          </w:p>
-          <w:p>
-            <w:pPr>
-              <w:pStyle w:val="Sinespaciado"/>
-              <w:rPr>
-                <w:rFonts w:ascii="Avenir Book" w:eastAsia="Arial Unicode MS" w:hAnsi="Avenir Book" w:cs="Arial Unicode MS"/>
-                <w:bCs/>
-                <w:sz w:val="20"/>
-                <w:szCs w:val="22"/>
-                <w:lang w:val="es-MX"/>
-              </w:rPr>
-            </w:pPr>
-          </w:p>
-          <w:p>
-            <w:pPr>
-              <w:pStyle w:val="Sinespaciado"/>
-              <w:rPr>
-                <w:rFonts w:ascii="Avenir Book" w:eastAsia="Arial Unicode MS" w:hAnsi="Avenir Book" w:cs="Arial Unicode MS"/>
-                <w:bCs/>
-                <w:sz w:val="20"/>
-                <w:szCs w:val="22"/>
-                <w:lang w:val="es-MX"/>
-              </w:rPr>
-            </w:pPr>
-            <w:r>
-              <w:rPr>
-                <w:rFonts w:ascii="Avenir Book" w:eastAsia="Arial Unicode MS" w:hAnsi="Avenir Book" w:cs="Arial Unicode MS"/>
-                <w:bCs/>
-                <w:sz w:val="20"/>
-                <w:szCs w:val="22"/>
-                <w:lang w:val="es-MX"/>
-              </w:rPr>
-              <w:lastRenderedPageBreak/>
+                <w:noProof/>
+                <w:sz w:val="20"/>
+                <w:szCs w:val="22"/>
+                <w:lang w:val="es-MX"/>
+              </w:rPr>
+            </w:pPr>
+          </w:p>
+          <w:p>
+            <w:pPr>
+              <w:pStyle w:val="Sinespaciado"/>
+              <w:rPr>
+                <w:rFonts w:ascii="Avenir Book" w:eastAsia="Arial Unicode MS" w:hAnsi="Avenir Book" w:cs="Arial Unicode MS"/>
+                <w:bCs/>
+                <w:sz w:val="20"/>
+                <w:szCs w:val="22"/>
+                <w:lang w:val="es-MX"/>
+              </w:rPr>
+            </w:pPr>
+            <w:r>
+              <w:rPr>
+                <w:rFonts w:ascii="Avenir Book" w:eastAsia="Arial Unicode MS" w:hAnsi="Avenir Book" w:cs="Arial Unicode MS"/>
+                <w:bCs/>
+                <w:noProof/>
+                <w:sz w:val="20"/>
+                <w:szCs w:val="22"/>
+                <w:lang w:val="es-MX"/>
+              </w:rPr>
+              <w:drawing>
+                <wp:inline distT="0" distB="0" distL="0" distR="0" wp14:anchorId="5CFF6F9B" wp14:editId="6B61FC11">
+                  <wp:extent cx="2842260" cy="2518770"/>
+                  <wp:effectExtent l="0" t="0" r="0" b="0"/>
+                  <wp:docPr id="6" name="Imagen 6" descr="Imagen que contiene texto&#10;&#10;Descripción generada automáticamente"/>
+                  <wp:cNvGraphicFramePr>
+                    <a:graphicFrameLocks xmlns:a="http://schemas.openxmlformats.org/drawingml/2006/main" noChangeAspect="1"/>
+                  </wp:cNvGraphicFramePr>
+                  <a:graphic xmlns:a="http://schemas.openxmlformats.org/drawingml/2006/main">
+                    <a:graphicData uri="http://schemas.openxmlformats.org/drawingml/2006/picture">
+                      <pic:pic xmlns:pic="http://schemas.openxmlformats.org/drawingml/2006/picture">
+                        <pic:nvPicPr>
+                          <pic:cNvPr id="6" name="IMG_20200227_154945.jpg"/>
+                          <pic:cNvPicPr/>
+                        </pic:nvPicPr>
+                        <pic:blipFill rotWithShape="1">
+                          <a:blip r:embed="rId7"/>
+                          <a:srcRect t="22487" b="10974"/>
+                          <a:stretch/>
+                        </pic:blipFill>
+                        <pic:spPr bwMode="auto">
+                          <a:xfrm>
+                            <a:off x="0" y="0"/>
+                            <a:ext cx="2851490" cy="2526949"/>
+                          </a:xfrm>
+                          <a:prstGeom prst="rect">
+                            <a:avLst/>
+                          </a:prstGeom>
+                          <a:ln>
+                            <a:noFill/>
+                          </a:ln>
+                          <a:extLst>
+                            <a:ext uri="{53640926-AAD7-44D8-BBD7-CCE9431645EC}">
+                              <a14:shadowObscured xmlns:a14="http://schemas.microsoft.com/office/drawing/2010/main"/>
+                            </a:ext>
+                          </a:extLst>
+                        </pic:spPr>
+                      </pic:pic>
+                    </a:graphicData>
+                  </a:graphic>
+                </wp:inline>
+              </w:drawing>
+            </w:r>
+          </w:p>
+          <w:p>
+            <w:pPr>
+              <w:pStyle w:val="Sinespaciado"/>
+              <w:rPr>
+                <w:rFonts w:ascii="Avenir Book" w:eastAsia="Arial Unicode MS" w:hAnsi="Avenir Book" w:cs="Arial Unicode MS"/>
+                <w:bCs/>
+                <w:sz w:val="20"/>
+                <w:szCs w:val="22"/>
+                <w:lang w:val="es-MX"/>
+              </w:rPr>
+            </w:pPr>
+            <w:r>
+              <w:rPr>
+                <w:rFonts w:ascii="Avenir Book" w:eastAsia="Arial Unicode MS" w:hAnsi="Avenir Book" w:cs="Arial Unicode MS"/>
+                <w:bCs/>
+                <w:sz w:val="20"/>
+                <w:szCs w:val="22"/>
+                <w:lang w:val="es-MX"/>
+              </w:rPr>
               <w:t xml:space="preserve">El programa lo </w:t>
             </w:r>
             <w:r>
@@ -3072,7 +3743,6 @@
                 <w:szCs w:val="20"/>
                 <w:lang w:val="es-MX"/>
               </w:rPr>
-              <w:lastRenderedPageBreak/>
               <w:t>Ejemplo</w:t>
             </w:r>
             <w:r>
@@ -3873,6 +4543,27 @@
               </w:rPr>
               <w:t>Entradas:</w:t>
             </w:r>
+            <w:r>
+              <w:rPr>
+                <w:rFonts w:ascii="Avenir Book" w:eastAsia="Arial Unicode MS" w:hAnsi="Avenir Book" w:cs="Arial Unicode MS"/>
+                <w:bCs/>
+                <w:sz w:val="20"/>
+                <w:szCs w:val="22"/>
+                <w:lang w:val="es-MX"/>
+              </w:rPr>
+              <w:t xml:space="preserve"> </w:t>
+            </w:r>
+            <w:r>
+              <w:rPr>
+                <w:rFonts w:ascii="Avenir Book" w:eastAsia="Arial Unicode MS" w:hAnsi="Avenir Book" w:cs="Arial Unicode MS"/>
+                <w:bCs/>
+                <w:color w:val="FF0000"/>
+                <w:sz w:val="20"/>
+                <w:szCs w:val="22"/>
+                <w:lang w:val="es-MX"/>
+              </w:rPr>
+              <w:t>valor mujeres, hombres</w:t>
+            </w:r>
           </w:p>
           <w:p>
             <w:pPr>
@@ -3895,13 +4586,35 @@
               </w:rPr>
               <w:t>Salidas:</w:t>
             </w:r>
-          </w:p>
-          <w:p>
-            <w:pPr>
-              <w:pStyle w:val="Sinespaciado"/>
-              <w:rPr>
-                <w:rFonts w:ascii="Avenir Book" w:eastAsia="Arial Unicode MS" w:hAnsi="Avenir Book" w:cs="Arial Unicode MS"/>
-                <w:bCs/>
+            <w:r>
+              <w:rPr>
+                <w:rFonts w:ascii="Avenir Book" w:eastAsia="Arial Unicode MS" w:hAnsi="Avenir Book" w:cs="Arial Unicode MS"/>
+                <w:bCs/>
+                <w:sz w:val="20"/>
+                <w:szCs w:val="22"/>
+                <w:lang w:val="es-MX"/>
+              </w:rPr>
+              <w:t xml:space="preserve"> </w:t>
+            </w:r>
+            <w:r>
+              <w:rPr>
+                <w:rFonts w:ascii="Avenir Book" w:eastAsia="Arial Unicode MS" w:hAnsi="Avenir Book" w:cs="Arial Unicode MS"/>
+                <w:bCs/>
+                <w:color w:val="FF0000"/>
+                <w:sz w:val="20"/>
+                <w:szCs w:val="22"/>
+                <w:lang w:val="es-MX"/>
+              </w:rPr>
+              <w:t>Total de alumnos, porcentaje mujeres, porcentaje hombres</w:t>
+            </w:r>
+          </w:p>
+          <w:p>
+            <w:pPr>
+              <w:pStyle w:val="Sinespaciado"/>
+              <w:rPr>
+                <w:rFonts w:ascii="Avenir Book" w:eastAsia="Arial Unicode MS" w:hAnsi="Avenir Book" w:cs="Arial Unicode MS"/>
+                <w:bCs/>
+                <w:color w:val="FF0000"/>
                 <w:sz w:val="20"/>
                 <w:szCs w:val="22"/>
                 <w:lang w:val="es-MX"/>
@@ -3917,13 +4630,118 @@
               </w:rPr>
               <w:t>Relación E/S:</w:t>
             </w:r>
-          </w:p>
-          <w:p>
-            <w:pPr>
-              <w:pStyle w:val="Sinespaciado"/>
-              <w:rPr>
-                <w:rFonts w:ascii="Avenir Book" w:eastAsia="Arial Unicode MS" w:hAnsi="Avenir Book" w:cs="Arial Unicode MS"/>
-                <w:bCs/>
+            <w:r>
+              <w:rPr>
+                <w:rFonts w:ascii="Avenir Book" w:eastAsia="Arial Unicode MS" w:hAnsi="Avenir Book" w:cs="Arial Unicode MS"/>
+                <w:bCs/>
+                <w:sz w:val="20"/>
+                <w:szCs w:val="22"/>
+                <w:lang w:val="es-MX"/>
+              </w:rPr>
+              <w:t xml:space="preserve"> </w:t>
+            </w:r>
+            <w:r>
+              <w:rPr>
+                <w:rFonts w:ascii="Avenir Book" w:eastAsia="Arial Unicode MS" w:hAnsi="Avenir Book" w:cs="Arial Unicode MS"/>
+                <w:bCs/>
+                <w:color w:val="FF0000"/>
+                <w:sz w:val="20"/>
+                <w:szCs w:val="22"/>
+                <w:lang w:val="es-MX"/>
+              </w:rPr>
+              <w:t xml:space="preserve">total= </w:t>
+            </w:r>
+            <w:proofErr w:type="spellStart"/>
+            <w:r>
+              <w:rPr>
+                <w:rFonts w:ascii="Avenir Book" w:eastAsia="Arial Unicode MS" w:hAnsi="Avenir Book" w:cs="Arial Unicode MS"/>
+                <w:bCs/>
+                <w:color w:val="FF0000"/>
+                <w:sz w:val="20"/>
+                <w:szCs w:val="22"/>
+                <w:lang w:val="es-MX"/>
+              </w:rPr>
+              <w:t>mujeres+hombres</w:t>
+            </w:r>
+            <w:proofErr w:type="spellEnd"/>
+          </w:p>
+          <w:p>
+            <w:pPr>
+              <w:pStyle w:val="Sinespaciado"/>
+              <w:rPr>
+                <w:rFonts w:ascii="Avenir Book" w:eastAsia="Arial Unicode MS" w:hAnsi="Avenir Book" w:cs="Arial Unicode MS"/>
+                <w:bCs/>
+                <w:color w:val="FF0000"/>
+                <w:sz w:val="20"/>
+                <w:szCs w:val="22"/>
+                <w:lang w:val="es-MX"/>
+              </w:rPr>
+            </w:pPr>
+            <w:r>
+              <w:rPr>
+                <w:rFonts w:ascii="Avenir Book" w:eastAsia="Arial Unicode MS" w:hAnsi="Avenir Book" w:cs="Arial Unicode MS"/>
+                <w:bCs/>
+                <w:color w:val="FF0000"/>
+                <w:sz w:val="20"/>
+                <w:szCs w:val="22"/>
+                <w:lang w:val="es-MX"/>
+              </w:rPr>
+              <w:t xml:space="preserve">                    </w:t>
+            </w:r>
+            <w:r>
+              <w:rPr>
+                <w:rFonts w:ascii="Avenir Book" w:eastAsia="Arial Unicode MS" w:hAnsi="Avenir Book" w:cs="Arial Unicode MS"/>
+                <w:bCs/>
+                <w:color w:val="FF0000"/>
+                <w:sz w:val="20"/>
+                <w:szCs w:val="22"/>
+                <w:lang w:val="es-MX"/>
+              </w:rPr>
+              <w:t xml:space="preserve">PM= </w:t>
+            </w:r>
+            <w:r>
+              <w:rPr>
+                <w:rFonts w:ascii="Avenir Book" w:eastAsia="Arial Unicode MS" w:hAnsi="Avenir Book" w:cs="Arial Unicode MS"/>
+                <w:bCs/>
+                <w:color w:val="FF0000"/>
+                <w:sz w:val="20"/>
+                <w:szCs w:val="22"/>
+                <w:lang w:val="es-MX"/>
+              </w:rPr>
+              <w:t>mujeres/total*100</w:t>
+            </w:r>
+          </w:p>
+          <w:p>
+            <w:pPr>
+              <w:pStyle w:val="Sinespaciado"/>
+              <w:rPr>
+                <w:rFonts w:ascii="Avenir Book" w:eastAsia="Arial Unicode MS" w:hAnsi="Avenir Book" w:cs="Arial Unicode MS"/>
+                <w:bCs/>
+                <w:color w:val="FF0000"/>
+                <w:sz w:val="20"/>
+                <w:szCs w:val="22"/>
+                <w:lang w:val="es-MX"/>
+              </w:rPr>
+            </w:pPr>
+            <w:r>
+              <w:rPr>
+                <w:rFonts w:ascii="Avenir Book" w:eastAsia="Arial Unicode MS" w:hAnsi="Avenir Book" w:cs="Arial Unicode MS"/>
+                <w:bCs/>
+                <w:color w:val="FF0000"/>
+                <w:sz w:val="20"/>
+                <w:szCs w:val="22"/>
+                <w:lang w:val="es-MX"/>
+              </w:rPr>
+              <w:t xml:space="preserve">                    PH= hombres/total*100</w:t>
+            </w:r>
+          </w:p>
+          <w:p>
+            <w:pPr>
+              <w:pStyle w:val="Sinespaciado"/>
+              <w:rPr>
+                <w:rFonts w:ascii="Avenir Book" w:eastAsia="Arial Unicode MS" w:hAnsi="Avenir Book" w:cs="Arial Unicode MS"/>
+                <w:bCs/>
+                <w:color w:val="FF0000"/>
                 <w:sz w:val="20"/>
                 <w:szCs w:val="22"/>
                 <w:lang w:val="es-MX"/>
@@ -3989,23 +4807,76 @@
               <w:rPr>
                 <w:rFonts w:ascii="Avenir Book" w:eastAsia="Arial Unicode MS" w:hAnsi="Avenir Book" w:cs="Arial Unicode MS"/>
                 <w:bCs/>
-                <w:sz w:val="20"/>
-                <w:szCs w:val="22"/>
-                <w:lang w:val="es-MX"/>
-              </w:rPr>
-            </w:pPr>
-          </w:p>
-          <w:p>
-            <w:pPr>
-              <w:pStyle w:val="Sinespaciado"/>
-              <w:rPr>
-                <w:rFonts w:ascii="Avenir Book" w:eastAsia="Arial Unicode MS" w:hAnsi="Avenir Book" w:cs="Arial Unicode MS"/>
-                <w:bCs/>
-                <w:sz w:val="20"/>
-                <w:szCs w:val="22"/>
-                <w:lang w:val="es-MX"/>
-              </w:rPr>
-            </w:pPr>
+                <w:noProof/>
+                <w:sz w:val="20"/>
+                <w:szCs w:val="22"/>
+                <w:lang w:val="es-MX"/>
+              </w:rPr>
+            </w:pPr>
+          </w:p>
+          <w:p>
+            <w:pPr>
+              <w:pStyle w:val="Sinespaciado"/>
+              <w:rPr>
+                <w:rFonts w:ascii="Avenir Book" w:eastAsia="Arial Unicode MS" w:hAnsi="Avenir Book" w:cs="Arial Unicode MS"/>
+                <w:bCs/>
+                <w:sz w:val="20"/>
+                <w:szCs w:val="22"/>
+                <w:lang w:val="es-MX"/>
+              </w:rPr>
+            </w:pPr>
+            <w:r>
+              <w:rPr>
+                <w:rFonts w:ascii="Avenir Book" w:eastAsia="Arial Unicode MS" w:hAnsi="Avenir Book" w:cs="Arial Unicode MS"/>
+                <w:bCs/>
+                <w:noProof/>
+                <w:sz w:val="20"/>
+                <w:szCs w:val="22"/>
+                <w:lang w:val="es-MX"/>
+              </w:rPr>
+              <w:drawing>
+                <wp:inline distT="0" distB="0" distL="0" distR="0" wp14:anchorId="695CFCA7" wp14:editId="15D7B232">
+                  <wp:extent cx="3370464" cy="2651760"/>
+                  <wp:effectExtent l="0" t="0" r="1905" b="0"/>
+                  <wp:docPr id="8" name="Imagen 8"/>
+                  <wp:cNvGraphicFramePr>
+                    <a:graphicFrameLocks xmlns:a="http://schemas.openxmlformats.org/drawingml/2006/main" noChangeAspect="1"/>
+                  </wp:cNvGraphicFramePr>
+                  <a:graphic xmlns:a="http://schemas.openxmlformats.org/drawingml/2006/main">
+                    <a:graphicData uri="http://schemas.openxmlformats.org/drawingml/2006/picture">
+                      <pic:pic xmlns:pic="http://schemas.openxmlformats.org/drawingml/2006/picture">
+                        <pic:nvPicPr>
+                          <pic:cNvPr id="8" name="IMG_20200227_155555.jpg"/>
+                          <pic:cNvPicPr/>
+                        </pic:nvPicPr>
+                        <pic:blipFill rotWithShape="1">
+                          <a:blip r:embed="rId8"/>
+                          <a:srcRect t="30741" b="10185"/>
+                          <a:stretch/>
+                        </pic:blipFill>
+                        <pic:spPr bwMode="auto">
+                          <a:xfrm>
+                            <a:off x="0" y="0"/>
+                            <a:ext cx="3393586" cy="2669951"/>
+                          </a:xfrm>
+                          <a:prstGeom prst="rect">
+                            <a:avLst/>
+                          </a:prstGeom>
+                          <a:ln>
+                            <a:noFill/>
+                          </a:ln>
+                          <a:extLst>
+                            <a:ext uri="{53640926-AAD7-44D8-BBD7-CCE9431645EC}">
+                              <a14:shadowObscured xmlns:a14="http://schemas.microsoft.com/office/drawing/2010/main"/>
+                            </a:ext>
+                          </a:extLst>
+                        </pic:spPr>
+                      </pic:pic>
+                    </a:graphicData>
+                  </a:graphic>
+                </wp:inline>
+              </w:drawing>
+            </w:r>
           </w:p>
           <w:p>
             <w:pPr>
@@ -4536,6 +5407,7 @@
           <w:sz w:val="22"/>
           <w:szCs w:val="22"/>
         </w:rPr>
+        <w:lastRenderedPageBreak/>
         <w:t>El programa le pregunta al usuario las coordenadas (x</w:t>
       </w:r>
       <w:r>
@@ -4682,7 +5554,7 @@
                     </pic:cNvPicPr>
                   </pic:nvPicPr>
                   <pic:blipFill>
-                    <a:blip r:embed="rId5">
+                    <a:blip r:embed="rId9">
                       <a:extLst>
                         <a:ext uri="{28A0092B-C50C-407E-A947-70E740481C1C}">
                           <a14:useLocalDpi xmlns:a14="http://schemas.microsoft.com/office/drawing/2010/main" val="0"/>
@@ -4749,7 +5621,7 @@
                     <pic:cNvPicPr/>
                   </pic:nvPicPr>
                   <pic:blipFill>
-                    <a:blip r:embed="rId6"/>
+                    <a:blip r:embed="rId10"/>
                     <a:stretch>
                       <a:fillRect/>
                     </a:stretch>
@@ -4842,6 +5714,7 @@
               <w:rPr>
                 <w:rFonts w:ascii="Avenir Book" w:eastAsia="Arial Unicode MS" w:hAnsi="Avenir Book" w:cs="Arial Unicode MS"/>
                 <w:bCs/>
+                <w:color w:val="FF0000"/>
                 <w:sz w:val="20"/>
                 <w:szCs w:val="22"/>
                 <w:lang w:val="es-MX"/>
@@ -4857,6 +5730,27 @@
               </w:rPr>
               <w:t>Entradas:</w:t>
             </w:r>
+            <w:r>
+              <w:rPr>
+                <w:rFonts w:ascii="Avenir Book" w:eastAsia="Arial Unicode MS" w:hAnsi="Avenir Book" w:cs="Arial Unicode MS"/>
+                <w:bCs/>
+                <w:sz w:val="20"/>
+                <w:szCs w:val="22"/>
+                <w:lang w:val="es-MX"/>
+              </w:rPr>
+              <w:t xml:space="preserve"> </w:t>
+            </w:r>
+            <w:r>
+              <w:rPr>
+                <w:rFonts w:ascii="Avenir Book" w:eastAsia="Arial Unicode MS" w:hAnsi="Avenir Book" w:cs="Arial Unicode MS"/>
+                <w:bCs/>
+                <w:color w:val="FF0000"/>
+                <w:sz w:val="20"/>
+                <w:szCs w:val="22"/>
+                <w:lang w:val="es-MX"/>
+              </w:rPr>
+              <w:t>valor x1, y1, x2, y2</w:t>
+            </w:r>
           </w:p>
           <w:p>
             <w:pPr>
@@ -4879,13 +5773,35 @@
               </w:rPr>
               <w:t>Salidas:</w:t>
             </w:r>
-          </w:p>
-          <w:p>
-            <w:pPr>
-              <w:pStyle w:val="Sinespaciado"/>
-              <w:rPr>
-                <w:rFonts w:ascii="Avenir Book" w:eastAsia="Arial Unicode MS" w:hAnsi="Avenir Book" w:cs="Arial Unicode MS"/>
-                <w:bCs/>
+            <w:r>
+              <w:rPr>
+                <w:rFonts w:ascii="Avenir Book" w:eastAsia="Arial Unicode MS" w:hAnsi="Avenir Book" w:cs="Arial Unicode MS"/>
+                <w:bCs/>
+                <w:sz w:val="20"/>
+                <w:szCs w:val="22"/>
+                <w:lang w:val="es-MX"/>
+              </w:rPr>
+              <w:t xml:space="preserve"> </w:t>
+            </w:r>
+            <w:r>
+              <w:rPr>
+                <w:rFonts w:ascii="Avenir Book" w:eastAsia="Arial Unicode MS" w:hAnsi="Avenir Book" w:cs="Arial Unicode MS"/>
+                <w:bCs/>
+                <w:color w:val="FF0000"/>
+                <w:sz w:val="20"/>
+                <w:szCs w:val="22"/>
+                <w:lang w:val="es-MX"/>
+              </w:rPr>
+              <w:t>distancia</w:t>
+            </w:r>
+          </w:p>
+          <w:p>
+            <w:pPr>
+              <w:pStyle w:val="Sinespaciado"/>
+              <w:rPr>
+                <w:rFonts w:ascii="Avenir Book" w:eastAsia="Arial Unicode MS" w:hAnsi="Avenir Book" w:cs="Arial Unicode MS"/>
+                <w:bCs/>
+                <w:color w:val="FF0000"/>
                 <w:sz w:val="20"/>
                 <w:szCs w:val="22"/>
                 <w:lang w:val="es-MX"/>
@@ -4901,13 +5817,83 @@
               </w:rPr>
               <w:t>Relación E/S:</w:t>
             </w:r>
-          </w:p>
-          <w:p>
-            <w:pPr>
-              <w:pStyle w:val="Sinespaciado"/>
-              <w:rPr>
-                <w:rFonts w:ascii="Avenir Book" w:eastAsia="Arial Unicode MS" w:hAnsi="Avenir Book" w:cs="Arial Unicode MS"/>
-                <w:bCs/>
+            <w:r>
+              <w:rPr>
+                <w:rFonts w:ascii="Avenir Book" w:eastAsia="Arial Unicode MS" w:hAnsi="Avenir Book" w:cs="Arial Unicode MS"/>
+                <w:bCs/>
+                <w:sz w:val="20"/>
+                <w:szCs w:val="22"/>
+                <w:lang w:val="es-MX"/>
+              </w:rPr>
+              <w:t xml:space="preserve"> </w:t>
+            </w:r>
+            <w:r>
+              <w:rPr>
+                <w:rFonts w:ascii="Avenir Book" w:eastAsia="Arial Unicode MS" w:hAnsi="Avenir Book" w:cs="Arial Unicode MS"/>
+                <w:bCs/>
+                <w:color w:val="FF0000"/>
+                <w:sz w:val="20"/>
+                <w:szCs w:val="22"/>
+                <w:lang w:val="es-MX"/>
+              </w:rPr>
+              <w:t>distancia= (x2-x</w:t>
+            </w:r>
+            <w:proofErr w:type="gramStart"/>
+            <w:r>
+              <w:rPr>
+                <w:rFonts w:ascii="Avenir Book" w:eastAsia="Arial Unicode MS" w:hAnsi="Avenir Book" w:cs="Arial Unicode MS"/>
+                <w:bCs/>
+                <w:color w:val="FF0000"/>
+                <w:sz w:val="20"/>
+                <w:szCs w:val="22"/>
+                <w:lang w:val="es-MX"/>
+              </w:rPr>
+              <w:t>1)*</w:t>
+            </w:r>
+            <w:proofErr w:type="gramEnd"/>
+            <w:r>
+              <w:rPr>
+                <w:rFonts w:ascii="Avenir Book" w:eastAsia="Arial Unicode MS" w:hAnsi="Avenir Book" w:cs="Arial Unicode MS"/>
+                <w:bCs/>
+                <w:color w:val="FF0000"/>
+                <w:sz w:val="20"/>
+                <w:szCs w:val="22"/>
+                <w:lang w:val="es-MX"/>
+              </w:rPr>
+              <w:t>*2 + (y2-y1)**2</w:t>
+            </w:r>
+          </w:p>
+          <w:p>
+            <w:pPr>
+              <w:pStyle w:val="Sinespaciado"/>
+              <w:rPr>
+                <w:rFonts w:ascii="Avenir Book" w:eastAsia="Arial Unicode MS" w:hAnsi="Avenir Book" w:cs="Arial Unicode MS"/>
+                <w:bCs/>
+                <w:color w:val="FF0000"/>
+                <w:sz w:val="20"/>
+                <w:szCs w:val="22"/>
+                <w:lang w:val="es-MX"/>
+              </w:rPr>
+            </w:pPr>
+            <w:r>
+              <w:rPr>
+                <w:rFonts w:ascii="Avenir Book" w:eastAsia="Arial Unicode MS" w:hAnsi="Avenir Book" w:cs="Arial Unicode MS"/>
+                <w:bCs/>
+                <w:color w:val="FF0000"/>
+                <w:sz w:val="20"/>
+                <w:szCs w:val="22"/>
+                <w:lang w:val="es-MX"/>
+              </w:rPr>
+              <w:t xml:space="preserve">                    raíz= distancia**.5</w:t>
+            </w:r>
+          </w:p>
+          <w:p>
+            <w:pPr>
+              <w:pStyle w:val="Sinespaciado"/>
+              <w:rPr>
+                <w:rFonts w:ascii="Avenir Book" w:eastAsia="Arial Unicode MS" w:hAnsi="Avenir Book" w:cs="Arial Unicode MS"/>
+                <w:bCs/>
+                <w:color w:val="FF0000"/>
                 <w:sz w:val="20"/>
                 <w:szCs w:val="22"/>
                 <w:lang w:val="es-MX"/>
@@ -4973,23 +5959,76 @@
               <w:rPr>
                 <w:rFonts w:ascii="Avenir Book" w:eastAsia="Arial Unicode MS" w:hAnsi="Avenir Book" w:cs="Arial Unicode MS"/>
                 <w:bCs/>
-                <w:sz w:val="20"/>
-                <w:szCs w:val="22"/>
-                <w:lang w:val="es-MX"/>
-              </w:rPr>
-            </w:pPr>
-          </w:p>
-          <w:p>
-            <w:pPr>
-              <w:pStyle w:val="Sinespaciado"/>
-              <w:rPr>
-                <w:rFonts w:ascii="Avenir Book" w:eastAsia="Arial Unicode MS" w:hAnsi="Avenir Book" w:cs="Arial Unicode MS"/>
-                <w:bCs/>
-                <w:sz w:val="20"/>
-                <w:szCs w:val="22"/>
-                <w:lang w:val="es-MX"/>
-              </w:rPr>
-            </w:pPr>
+                <w:noProof/>
+                <w:sz w:val="20"/>
+                <w:szCs w:val="22"/>
+                <w:lang w:val="es-MX"/>
+              </w:rPr>
+            </w:pPr>
+          </w:p>
+          <w:p>
+            <w:pPr>
+              <w:pStyle w:val="Sinespaciado"/>
+              <w:rPr>
+                <w:rFonts w:ascii="Avenir Book" w:eastAsia="Arial Unicode MS" w:hAnsi="Avenir Book" w:cs="Arial Unicode MS"/>
+                <w:bCs/>
+                <w:sz w:val="20"/>
+                <w:szCs w:val="22"/>
+                <w:lang w:val="es-MX"/>
+              </w:rPr>
+            </w:pPr>
+            <w:r>
+              <w:rPr>
+                <w:rFonts w:ascii="Avenir Book" w:eastAsia="Arial Unicode MS" w:hAnsi="Avenir Book" w:cs="Arial Unicode MS"/>
+                <w:bCs/>
+                <w:noProof/>
+                <w:sz w:val="20"/>
+                <w:szCs w:val="22"/>
+                <w:lang w:val="es-MX"/>
+              </w:rPr>
+              <w:drawing>
+                <wp:inline distT="0" distB="0" distL="0" distR="0" wp14:anchorId="7E4D3B00" wp14:editId="016F4D3F">
+                  <wp:extent cx="2787991" cy="3181860"/>
+                  <wp:effectExtent l="0" t="6350" r="6350" b="6350"/>
+                  <wp:docPr id="9" name="Imagen 9"/>
+                  <wp:cNvGraphicFramePr>
+                    <a:graphicFrameLocks xmlns:a="http://schemas.openxmlformats.org/drawingml/2006/main" noChangeAspect="1"/>
+                  </wp:cNvGraphicFramePr>
+                  <a:graphic xmlns:a="http://schemas.openxmlformats.org/drawingml/2006/main">
+                    <a:graphicData uri="http://schemas.openxmlformats.org/drawingml/2006/picture">
+                      <pic:pic xmlns:pic="http://schemas.openxmlformats.org/drawingml/2006/picture">
+                        <pic:nvPicPr>
+                          <pic:cNvPr id="9" name="IMG_20200227_161342.jpg"/>
+                          <pic:cNvPicPr/>
+                        </pic:nvPicPr>
+                        <pic:blipFill rotWithShape="1">
+                          <a:blip r:embed="rId11"/>
+                          <a:srcRect l="21036" r="13174"/>
+                          <a:stretch/>
+                        </pic:blipFill>
+                        <pic:spPr bwMode="auto">
+                          <a:xfrm rot="5400000">
+                            <a:off x="0" y="0"/>
+                            <a:ext cx="2795710" cy="3190669"/>
+                          </a:xfrm>
+                          <a:prstGeom prst="rect">
+                            <a:avLst/>
+                          </a:prstGeom>
+                          <a:ln>
+                            <a:noFill/>
+                          </a:ln>
+                          <a:extLst>
+                            <a:ext uri="{53640926-AAD7-44D8-BBD7-CCE9431645EC}">
+                              <a14:shadowObscured xmlns:a14="http://schemas.microsoft.com/office/drawing/2010/main"/>
+                            </a:ext>
+                          </a:extLst>
+                        </pic:spPr>
+                      </pic:pic>
+                    </a:graphicData>
+                  </a:graphic>
+                </wp:inline>
+              </w:drawing>
+            </w:r>
           </w:p>
           <w:p>
             <w:pPr>
@@ -5574,6 +6613,7 @@
                 <w:szCs w:val="22"/>
                 <w:lang w:val="es-MX"/>
               </w:rPr>
+              <w:lastRenderedPageBreak/>
               <w:t>Análisis</w:t>
             </w:r>
             <w:r>
@@ -5593,6 +6633,7 @@
               <w:rPr>
                 <w:rFonts w:ascii="Avenir Book" w:eastAsia="Arial Unicode MS" w:hAnsi="Avenir Book" w:cs="Arial Unicode MS"/>
                 <w:bCs/>
+                <w:color w:val="FF0000"/>
                 <w:sz w:val="20"/>
                 <w:szCs w:val="22"/>
                 <w:lang w:val="es-MX"/>
@@ -5608,13 +6649,107 @@
               </w:rPr>
               <w:t>Entradas:</w:t>
             </w:r>
-          </w:p>
-          <w:p>
-            <w:pPr>
-              <w:pStyle w:val="Sinespaciado"/>
-              <w:rPr>
-                <w:rFonts w:ascii="Avenir Book" w:eastAsia="Arial Unicode MS" w:hAnsi="Avenir Book" w:cs="Arial Unicode MS"/>
-                <w:bCs/>
+            <w:r>
+              <w:rPr>
+                <w:rFonts w:ascii="Avenir Book" w:eastAsia="Arial Unicode MS" w:hAnsi="Avenir Book" w:cs="Arial Unicode MS"/>
+                <w:bCs/>
+                <w:sz w:val="20"/>
+                <w:szCs w:val="22"/>
+                <w:lang w:val="es-MX"/>
+              </w:rPr>
+              <w:t xml:space="preserve"> </w:t>
+            </w:r>
+            <w:r>
+              <w:rPr>
+                <w:rFonts w:ascii="Avenir Book" w:eastAsia="Arial Unicode MS" w:hAnsi="Avenir Book" w:cs="Arial Unicode MS"/>
+                <w:bCs/>
+                <w:color w:val="FF0000"/>
+                <w:sz w:val="20"/>
+                <w:szCs w:val="22"/>
+                <w:lang w:val="es-MX"/>
+              </w:rPr>
+              <w:t>valor galletas</w:t>
+            </w:r>
+          </w:p>
+          <w:p>
+            <w:pPr>
+              <w:pStyle w:val="Sinespaciado"/>
+              <w:rPr>
+                <w:rFonts w:ascii="Avenir Book" w:eastAsia="Arial Unicode MS" w:hAnsi="Avenir Book" w:cs="Arial Unicode MS"/>
+                <w:bCs/>
+                <w:color w:val="FF0000"/>
+                <w:sz w:val="20"/>
+                <w:szCs w:val="22"/>
+                <w:lang w:val="es-MX"/>
+              </w:rPr>
+            </w:pPr>
+            <w:r>
+              <w:rPr>
+                <w:rFonts w:ascii="Avenir Book" w:eastAsia="Arial Unicode MS" w:hAnsi="Avenir Book" w:cs="Arial Unicode MS"/>
+                <w:bCs/>
+                <w:color w:val="FF0000"/>
+                <w:sz w:val="20"/>
+                <w:szCs w:val="22"/>
+                <w:lang w:val="es-MX"/>
+              </w:rPr>
+              <w:t xml:space="preserve">              Tazas azúcar= 1.5</w:t>
+            </w:r>
+          </w:p>
+          <w:p>
+            <w:pPr>
+              <w:pStyle w:val="Sinespaciado"/>
+              <w:rPr>
+                <w:rFonts w:ascii="Avenir Book" w:eastAsia="Arial Unicode MS" w:hAnsi="Avenir Book" w:cs="Arial Unicode MS"/>
+                <w:bCs/>
+                <w:color w:val="FF0000"/>
+                <w:sz w:val="20"/>
+                <w:szCs w:val="22"/>
+                <w:lang w:val="es-MX"/>
+              </w:rPr>
+            </w:pPr>
+            <w:r>
+              <w:rPr>
+                <w:rFonts w:ascii="Avenir Book" w:eastAsia="Arial Unicode MS" w:hAnsi="Avenir Book" w:cs="Arial Unicode MS"/>
+                <w:bCs/>
+                <w:color w:val="FF0000"/>
+                <w:sz w:val="20"/>
+                <w:szCs w:val="22"/>
+                <w:lang w:val="es-MX"/>
+              </w:rPr>
+              <w:t xml:space="preserve">              Tazas mantequilla= 1</w:t>
+            </w:r>
+          </w:p>
+          <w:p>
+            <w:pPr>
+              <w:pStyle w:val="Sinespaciado"/>
+              <w:rPr>
+                <w:rFonts w:ascii="Avenir Book" w:eastAsia="Arial Unicode MS" w:hAnsi="Avenir Book" w:cs="Arial Unicode MS"/>
+                <w:bCs/>
+                <w:color w:val="FF0000"/>
+                <w:sz w:val="20"/>
+                <w:szCs w:val="22"/>
+                <w:lang w:val="es-MX"/>
+              </w:rPr>
+            </w:pPr>
+            <w:r>
+              <w:rPr>
+                <w:rFonts w:ascii="Avenir Book" w:eastAsia="Arial Unicode MS" w:hAnsi="Avenir Book" w:cs="Arial Unicode MS"/>
+                <w:bCs/>
+                <w:color w:val="FF0000"/>
+                <w:sz w:val="20"/>
+                <w:szCs w:val="22"/>
+                <w:lang w:val="es-MX"/>
+              </w:rPr>
+              <w:t xml:space="preserve">              Tazas harina= 2.75</w:t>
+            </w:r>
+          </w:p>
+          <w:p>
+            <w:pPr>
+              <w:pStyle w:val="Sinespaciado"/>
+              <w:rPr>
+                <w:rFonts w:ascii="Avenir Book" w:eastAsia="Arial Unicode MS" w:hAnsi="Avenir Book" w:cs="Arial Unicode MS"/>
+                <w:bCs/>
+                <w:color w:val="FF0000"/>
                 <w:sz w:val="20"/>
                 <w:szCs w:val="22"/>
                 <w:lang w:val="es-MX"/>
@@ -5630,13 +6765,35 @@
               </w:rPr>
               <w:t>Salidas:</w:t>
             </w:r>
-          </w:p>
-          <w:p>
-            <w:pPr>
-              <w:pStyle w:val="Sinespaciado"/>
-              <w:rPr>
-                <w:rFonts w:ascii="Avenir Book" w:eastAsia="Arial Unicode MS" w:hAnsi="Avenir Book" w:cs="Arial Unicode MS"/>
-                <w:bCs/>
+            <w:r>
+              <w:rPr>
+                <w:rFonts w:ascii="Avenir Book" w:eastAsia="Arial Unicode MS" w:hAnsi="Avenir Book" w:cs="Arial Unicode MS"/>
+                <w:bCs/>
+                <w:sz w:val="20"/>
+                <w:szCs w:val="22"/>
+                <w:lang w:val="es-MX"/>
+              </w:rPr>
+              <w:t xml:space="preserve"> </w:t>
+            </w:r>
+            <w:r>
+              <w:rPr>
+                <w:rFonts w:ascii="Avenir Book" w:eastAsia="Arial Unicode MS" w:hAnsi="Avenir Book" w:cs="Arial Unicode MS"/>
+                <w:bCs/>
+                <w:color w:val="FF0000"/>
+                <w:sz w:val="20"/>
+                <w:szCs w:val="22"/>
+                <w:lang w:val="es-MX"/>
+              </w:rPr>
+              <w:t>Tazas azúcar, tazas mantequilla, tazas harina</w:t>
+            </w:r>
+          </w:p>
+          <w:p>
+            <w:pPr>
+              <w:pStyle w:val="Sinespaciado"/>
+              <w:rPr>
+                <w:rFonts w:ascii="Avenir Book" w:eastAsia="Arial Unicode MS" w:hAnsi="Avenir Book" w:cs="Arial Unicode MS"/>
+                <w:bCs/>
+                <w:color w:val="FF0000"/>
                 <w:sz w:val="20"/>
                 <w:szCs w:val="22"/>
                 <w:lang w:val="es-MX"/>
@@ -5652,39 +6809,262 @@
               </w:rPr>
               <w:t>Relación E/S:</w:t>
             </w:r>
-          </w:p>
-          <w:p>
-            <w:pPr>
-              <w:pStyle w:val="Sinespaciado"/>
-              <w:rPr>
-                <w:rFonts w:ascii="Avenir Book" w:eastAsia="Arial Unicode MS" w:hAnsi="Avenir Book" w:cs="Arial Unicode MS"/>
-                <w:bCs/>
-                <w:sz w:val="20"/>
-                <w:szCs w:val="22"/>
-                <w:lang w:val="es-MX"/>
-              </w:rPr>
-            </w:pPr>
-          </w:p>
-          <w:p>
-            <w:pPr>
-              <w:pStyle w:val="Sinespaciado"/>
-              <w:rPr>
-                <w:rFonts w:ascii="Avenir Book" w:eastAsia="Arial Unicode MS" w:hAnsi="Avenir Book" w:cs="Arial Unicode MS"/>
-                <w:bCs/>
-                <w:sz w:val="20"/>
-                <w:szCs w:val="22"/>
-                <w:lang w:val="es-MX"/>
-              </w:rPr>
-            </w:pPr>
-            <w:r>
-              <w:rPr>
-                <w:rFonts w:ascii="Avenir Book" w:eastAsia="Arial Unicode MS" w:hAnsi="Avenir Book" w:cs="Arial Unicode MS"/>
-                <w:bCs/>
-                <w:sz w:val="20"/>
-                <w:szCs w:val="22"/>
-                <w:lang w:val="es-MX"/>
-              </w:rPr>
-              <w:lastRenderedPageBreak/>
+            <w:r>
+              <w:rPr>
+                <w:rFonts w:ascii="Avenir Book" w:eastAsia="Arial Unicode MS" w:hAnsi="Avenir Book" w:cs="Arial Unicode MS"/>
+                <w:bCs/>
+                <w:sz w:val="20"/>
+                <w:szCs w:val="22"/>
+                <w:lang w:val="es-MX"/>
+              </w:rPr>
+              <w:t xml:space="preserve"> </w:t>
+            </w:r>
+            <w:proofErr w:type="spellStart"/>
+            <w:r>
+              <w:rPr>
+                <w:rFonts w:ascii="Avenir Book" w:eastAsia="Arial Unicode MS" w:hAnsi="Avenir Book" w:cs="Arial Unicode MS"/>
+                <w:bCs/>
+                <w:color w:val="FF0000"/>
+                <w:sz w:val="20"/>
+                <w:szCs w:val="22"/>
+                <w:lang w:val="es-MX"/>
+              </w:rPr>
+              <w:t>ta</w:t>
+            </w:r>
+            <w:proofErr w:type="spellEnd"/>
+            <w:r>
+              <w:rPr>
+                <w:rFonts w:ascii="Avenir Book" w:eastAsia="Arial Unicode MS" w:hAnsi="Avenir Book" w:cs="Arial Unicode MS"/>
+                <w:bCs/>
+                <w:color w:val="FF0000"/>
+                <w:sz w:val="20"/>
+                <w:szCs w:val="22"/>
+                <w:lang w:val="es-MX"/>
+              </w:rPr>
+              <w:t xml:space="preserve">= </w:t>
+            </w:r>
+            <w:proofErr w:type="spellStart"/>
+            <w:r>
+              <w:rPr>
+                <w:rFonts w:ascii="Avenir Book" w:eastAsia="Arial Unicode MS" w:hAnsi="Avenir Book" w:cs="Arial Unicode MS"/>
+                <w:bCs/>
+                <w:color w:val="FF0000"/>
+                <w:sz w:val="20"/>
+                <w:szCs w:val="22"/>
+                <w:lang w:val="es-MX"/>
+              </w:rPr>
+              <w:t>vg</w:t>
+            </w:r>
+            <w:proofErr w:type="spellEnd"/>
+            <w:r>
+              <w:rPr>
+                <w:rFonts w:ascii="Avenir Book" w:eastAsia="Arial Unicode MS" w:hAnsi="Avenir Book" w:cs="Arial Unicode MS"/>
+                <w:bCs/>
+                <w:color w:val="FF0000"/>
+                <w:sz w:val="20"/>
+                <w:szCs w:val="22"/>
+                <w:lang w:val="es-MX"/>
+              </w:rPr>
+              <w:t>*1.5/48</w:t>
+            </w:r>
+          </w:p>
+          <w:p>
+            <w:pPr>
+              <w:pStyle w:val="Sinespaciado"/>
+              <w:rPr>
+                <w:rFonts w:ascii="Avenir Book" w:eastAsia="Arial Unicode MS" w:hAnsi="Avenir Book" w:cs="Arial Unicode MS"/>
+                <w:bCs/>
+                <w:color w:val="FF0000"/>
+                <w:sz w:val="20"/>
+                <w:szCs w:val="22"/>
+                <w:lang w:val="es-MX"/>
+              </w:rPr>
+            </w:pPr>
+            <w:r>
+              <w:rPr>
+                <w:rFonts w:ascii="Avenir Book" w:eastAsia="Arial Unicode MS" w:hAnsi="Avenir Book" w:cs="Arial Unicode MS"/>
+                <w:bCs/>
+                <w:color w:val="FF0000"/>
+                <w:sz w:val="20"/>
+                <w:szCs w:val="22"/>
+                <w:lang w:val="es-MX"/>
+              </w:rPr>
+              <w:t xml:space="preserve">                    </w:t>
+            </w:r>
+            <w:proofErr w:type="spellStart"/>
+            <w:r>
+              <w:rPr>
+                <w:rFonts w:ascii="Avenir Book" w:eastAsia="Arial Unicode MS" w:hAnsi="Avenir Book" w:cs="Arial Unicode MS"/>
+                <w:bCs/>
+                <w:color w:val="FF0000"/>
+                <w:sz w:val="20"/>
+                <w:szCs w:val="22"/>
+                <w:lang w:val="es-MX"/>
+              </w:rPr>
+              <w:t>t</w:t>
+            </w:r>
+            <w:r>
+              <w:rPr>
+                <w:rFonts w:ascii="Avenir Book" w:eastAsia="Arial Unicode MS" w:hAnsi="Avenir Book" w:cs="Arial Unicode MS"/>
+                <w:bCs/>
+                <w:color w:val="FF0000"/>
+                <w:sz w:val="20"/>
+                <w:szCs w:val="22"/>
+                <w:lang w:val="es-MX"/>
+              </w:rPr>
+              <w:t>m</w:t>
+            </w:r>
+            <w:proofErr w:type="spellEnd"/>
+            <w:r>
+              <w:rPr>
+                <w:rFonts w:ascii="Avenir Book" w:eastAsia="Arial Unicode MS" w:hAnsi="Avenir Book" w:cs="Arial Unicode MS"/>
+                <w:bCs/>
+                <w:color w:val="FF0000"/>
+                <w:sz w:val="20"/>
+                <w:szCs w:val="22"/>
+                <w:lang w:val="es-MX"/>
+              </w:rPr>
+              <w:t xml:space="preserve">= </w:t>
+            </w:r>
+            <w:proofErr w:type="spellStart"/>
+            <w:r>
+              <w:rPr>
+                <w:rFonts w:ascii="Avenir Book" w:eastAsia="Arial Unicode MS" w:hAnsi="Avenir Book" w:cs="Arial Unicode MS"/>
+                <w:bCs/>
+                <w:color w:val="FF0000"/>
+                <w:sz w:val="20"/>
+                <w:szCs w:val="22"/>
+                <w:lang w:val="es-MX"/>
+              </w:rPr>
+              <w:t>vg</w:t>
+            </w:r>
+            <w:proofErr w:type="spellEnd"/>
+            <w:r>
+              <w:rPr>
+                <w:rFonts w:ascii="Avenir Book" w:eastAsia="Arial Unicode MS" w:hAnsi="Avenir Book" w:cs="Arial Unicode MS"/>
+                <w:bCs/>
+                <w:color w:val="FF0000"/>
+                <w:sz w:val="20"/>
+                <w:szCs w:val="22"/>
+                <w:lang w:val="es-MX"/>
+              </w:rPr>
+              <w:t>*1/48</w:t>
+            </w:r>
+          </w:p>
+          <w:p>
+            <w:pPr>
+              <w:pStyle w:val="Sinespaciado"/>
+              <w:rPr>
+                <w:rFonts w:ascii="Avenir Book" w:eastAsia="Arial Unicode MS" w:hAnsi="Avenir Book" w:cs="Arial Unicode MS"/>
+                <w:bCs/>
+                <w:color w:val="FF0000"/>
+                <w:sz w:val="20"/>
+                <w:szCs w:val="22"/>
+                <w:lang w:val="es-MX"/>
+              </w:rPr>
+            </w:pPr>
+            <w:r>
+              <w:rPr>
+                <w:rFonts w:ascii="Avenir Book" w:eastAsia="Arial Unicode MS" w:hAnsi="Avenir Book" w:cs="Arial Unicode MS"/>
+                <w:bCs/>
+                <w:color w:val="FF0000"/>
+                <w:sz w:val="20"/>
+                <w:szCs w:val="22"/>
+                <w:lang w:val="es-MX"/>
+              </w:rPr>
+              <w:t xml:space="preserve">                    </w:t>
+            </w:r>
+            <w:proofErr w:type="spellStart"/>
+            <w:r>
+              <w:rPr>
+                <w:rFonts w:ascii="Avenir Book" w:eastAsia="Arial Unicode MS" w:hAnsi="Avenir Book" w:cs="Arial Unicode MS"/>
+                <w:bCs/>
+                <w:color w:val="FF0000"/>
+                <w:sz w:val="20"/>
+                <w:szCs w:val="22"/>
+                <w:lang w:val="es-MX"/>
+              </w:rPr>
+              <w:t>t</w:t>
+            </w:r>
+            <w:r>
+              <w:rPr>
+                <w:rFonts w:ascii="Avenir Book" w:eastAsia="Arial Unicode MS" w:hAnsi="Avenir Book" w:cs="Arial Unicode MS"/>
+                <w:bCs/>
+                <w:color w:val="FF0000"/>
+                <w:sz w:val="20"/>
+                <w:szCs w:val="22"/>
+                <w:lang w:val="es-MX"/>
+              </w:rPr>
+              <w:t>h</w:t>
+            </w:r>
+            <w:proofErr w:type="spellEnd"/>
+            <w:r>
+              <w:rPr>
+                <w:rFonts w:ascii="Avenir Book" w:eastAsia="Arial Unicode MS" w:hAnsi="Avenir Book" w:cs="Arial Unicode MS"/>
+                <w:bCs/>
+                <w:color w:val="FF0000"/>
+                <w:sz w:val="20"/>
+                <w:szCs w:val="22"/>
+                <w:lang w:val="es-MX"/>
+              </w:rPr>
+              <w:t xml:space="preserve">= </w:t>
+            </w:r>
+            <w:proofErr w:type="spellStart"/>
+            <w:r>
+              <w:rPr>
+                <w:rFonts w:ascii="Avenir Book" w:eastAsia="Arial Unicode MS" w:hAnsi="Avenir Book" w:cs="Arial Unicode MS"/>
+                <w:bCs/>
+                <w:color w:val="FF0000"/>
+                <w:sz w:val="20"/>
+                <w:szCs w:val="22"/>
+                <w:lang w:val="es-MX"/>
+              </w:rPr>
+              <w:t>vg</w:t>
+            </w:r>
+            <w:proofErr w:type="spellEnd"/>
+            <w:r>
+              <w:rPr>
+                <w:rFonts w:ascii="Avenir Book" w:eastAsia="Arial Unicode MS" w:hAnsi="Avenir Book" w:cs="Arial Unicode MS"/>
+                <w:bCs/>
+                <w:color w:val="FF0000"/>
+                <w:sz w:val="20"/>
+                <w:szCs w:val="22"/>
+                <w:lang w:val="es-MX"/>
+              </w:rPr>
+              <w:t>*2.75/48</w:t>
+            </w:r>
+          </w:p>
+          <w:p>
+            <w:pPr>
+              <w:pStyle w:val="Sinespaciado"/>
+              <w:rPr>
+                <w:rFonts w:ascii="Avenir Book" w:eastAsia="Arial Unicode MS" w:hAnsi="Avenir Book" w:cs="Arial Unicode MS"/>
+                <w:bCs/>
+                <w:sz w:val="20"/>
+                <w:szCs w:val="22"/>
+                <w:lang w:val="es-MX"/>
+              </w:rPr>
+            </w:pPr>
+          </w:p>
+          <w:p>
+            <w:pPr>
+              <w:pStyle w:val="Sinespaciado"/>
+              <w:rPr>
+                <w:rFonts w:ascii="Avenir Book" w:eastAsia="Arial Unicode MS" w:hAnsi="Avenir Book" w:cs="Arial Unicode MS"/>
+                <w:bCs/>
+                <w:sz w:val="20"/>
+                <w:szCs w:val="22"/>
+                <w:lang w:val="es-MX"/>
+              </w:rPr>
+            </w:pPr>
+            <w:r>
+              <w:rPr>
+                <w:rFonts w:ascii="Avenir Book" w:eastAsia="Arial Unicode MS" w:hAnsi="Avenir Book" w:cs="Arial Unicode MS"/>
+                <w:bCs/>
+                <w:sz w:val="20"/>
+                <w:szCs w:val="22"/>
+                <w:lang w:val="es-MX"/>
+              </w:rPr>
               <w:t xml:space="preserve">Inserta aquí la imagen con el </w:t>
             </w:r>
             <w:r>
@@ -5725,23 +7105,78 @@
               <w:rPr>
                 <w:rFonts w:ascii="Avenir Book" w:eastAsia="Arial Unicode MS" w:hAnsi="Avenir Book" w:cs="Arial Unicode MS"/>
                 <w:bCs/>
-                <w:sz w:val="20"/>
-                <w:szCs w:val="22"/>
-                <w:lang w:val="es-MX"/>
-              </w:rPr>
-            </w:pPr>
-          </w:p>
-          <w:p>
-            <w:pPr>
-              <w:pStyle w:val="Sinespaciado"/>
-              <w:rPr>
-                <w:rFonts w:ascii="Avenir Book" w:eastAsia="Arial Unicode MS" w:hAnsi="Avenir Book" w:cs="Arial Unicode MS"/>
-                <w:bCs/>
-                <w:sz w:val="20"/>
-                <w:szCs w:val="22"/>
-                <w:lang w:val="es-MX"/>
-              </w:rPr>
-            </w:pPr>
+                <w:noProof/>
+                <w:sz w:val="20"/>
+                <w:szCs w:val="22"/>
+                <w:lang w:val="es-MX"/>
+              </w:rPr>
+            </w:pPr>
+          </w:p>
+          <w:p>
+            <w:pPr>
+              <w:pStyle w:val="Sinespaciado"/>
+              <w:rPr>
+                <w:rFonts w:ascii="Avenir Book" w:eastAsia="Arial Unicode MS" w:hAnsi="Avenir Book" w:cs="Arial Unicode MS"/>
+                <w:bCs/>
+                <w:sz w:val="20"/>
+                <w:szCs w:val="22"/>
+                <w:lang w:val="es-MX"/>
+              </w:rPr>
+            </w:pPr>
+            <w:bookmarkStart w:id="0" w:name="_GoBack"/>
+            <w:bookmarkEnd w:id="0"/>
+            <w:r>
+              <w:rPr>
+                <w:rFonts w:ascii="Avenir Book" w:eastAsia="Arial Unicode MS" w:hAnsi="Avenir Book" w:cs="Arial Unicode MS"/>
+                <w:bCs/>
+                <w:noProof/>
+                <w:sz w:val="20"/>
+                <w:szCs w:val="22"/>
+                <w:lang w:val="es-MX"/>
+              </w:rPr>
+              <w:drawing>
+                <wp:inline distT="0" distB="0" distL="0" distR="0" wp14:anchorId="4933DC8F" wp14:editId="5747B125">
+                  <wp:extent cx="2979420" cy="2179320"/>
+                  <wp:effectExtent l="0" t="0" r="0" b="0"/>
+                  <wp:docPr id="10" name="Imagen 10" descr="Imagen que contiene texto, pizarra&#10;&#10;Descripción generada automáticamente"/>
+                  <wp:cNvGraphicFramePr>
+                    <a:graphicFrameLocks xmlns:a="http://schemas.openxmlformats.org/drawingml/2006/main" noChangeAspect="1"/>
+                  </wp:cNvGraphicFramePr>
+                  <a:graphic xmlns:a="http://schemas.openxmlformats.org/drawingml/2006/main">
+                    <a:graphicData uri="http://schemas.openxmlformats.org/drawingml/2006/picture">
+                      <pic:pic xmlns:pic="http://schemas.openxmlformats.org/drawingml/2006/picture">
+                        <pic:nvPicPr>
+                          <pic:cNvPr id="10" name="IMG_20200227_163545.jpg"/>
+                          <pic:cNvPicPr/>
+                        </pic:nvPicPr>
+                        <pic:blipFill rotWithShape="1">
+                          <a:blip r:embed="rId12"/>
+                          <a:srcRect l="47024" t="25683" r="6428" b="28975"/>
+                          <a:stretch/>
+                        </pic:blipFill>
+                        <pic:spPr bwMode="auto">
+                          <a:xfrm>
+                            <a:off x="0" y="0"/>
+                            <a:ext cx="2979420" cy="2179320"/>
+                          </a:xfrm>
+                          <a:prstGeom prst="rect">
+                            <a:avLst/>
+                          </a:prstGeom>
+                          <a:ln>
+                            <a:noFill/>
+                          </a:ln>
+                          <a:extLst>
+                            <a:ext uri="{53640926-AAD7-44D8-BBD7-CCE9431645EC}">
+                              <a14:shadowObscured xmlns:a14="http://schemas.microsoft.com/office/drawing/2010/main"/>
+                            </a:ext>
+                          </a:extLst>
+                        </pic:spPr>
+                      </pic:pic>
+                    </a:graphicData>
+                  </a:graphic>
+                </wp:inline>
+              </w:drawing>
+            </w:r>
           </w:p>
           <w:p>
             <w:pPr>
@@ -6784,8 +8219,6 @@
         </w:rPr>
         <w:t xml:space="preserve"> Además, los primeros 5 en entregarla obtienen 100 XP.</w:t>
       </w:r>
-      <w:bookmarkStart w:id="0" w:name="_GoBack"/>
-      <w:bookmarkEnd w:id="0"/>
     </w:p>
     <w:sectPr>
       <w:type w:val="continuous"/>
@@ -6801,6 +8234,95 @@
 <file path=word/numbering.xml><?xml version="1.0" encoding="utf-8"?>
 <w:numbering xmlns:wpc="http://schemas.microsoft.com/office/word/2010/wordprocessingCanvas" xmlns:cx="http://schemas.microsoft.com/office/drawing/2014/chartex" xmlns:cx1="http://schemas.microsoft.com/office/drawing/2015/9/8/chartex" xmlns:cx2="http://schemas.microsoft.com/office/drawing/2015/10/21/chartex" xmlns:cx3="http://schemas.microsoft.com/office/drawing/2016/5/9/chartex" xmlns:cx4="http://schemas.microsoft.com/office/drawing/2016/5/10/chartex" xmlns:cx5="http://schemas.microsoft.com/office/drawing/2016/5/11/chartex" xmlns:cx6="http://schemas.microsoft.com/office/drawing/2016/5/12/chartex" xmlns:cx7="http://schemas.microsoft.com/office/drawing/2016/5/13/chartex" xmlns:cx8="http://schemas.microsoft.com/office/drawing/2016/5/14/chartex" xmlns:mc="http://schemas.openxmlformats.org/markup-compatibility/2006" xmlns:aink="http://schemas.microsoft.com/office/drawing/2016/ink" xmlns:am3d="http://schemas.microsoft.com/office/drawing/2017/model3d" xmlns:o="urn:schemas-microsoft-com:office:office" xmlns:r="http://schemas.openxmlformats.org/officeDocument/2006/relationships" xmlns:m="http://schemas.openxmlformats.org/officeDocument/2006/math" xmlns:v="urn:schemas-microsoft-com:vml" xmlns:wp14="http://schemas.microsoft.com/office/word/2010/wordprocessingDrawing" xmlns:wp="http://schemas.openxmlformats.org/drawingml/2006/wordprocessingDrawing" xmlns:w10="urn:schemas-microsoft-com:office:word" xmlns:w="http://schemas.openxmlformats.org/wordprocessingml/2006/main" xmlns:w14="http://schemas.microsoft.com/office/word/2010/wordml" xmlns:w15="http://schemas.microsoft.com/office/word/2012/wordml" xmlns:w16cid="http://schemas.microsoft.com/office/word/2016/wordml/cid" xmlns:w16se="http://schemas.microsoft.com/office/word/2015/wordml/symex" xmlns:wpg="http://schemas.microsoft.com/office/word/2010/wordprocessingGroup" xmlns:wpi="http://schemas.microsoft.com/office/word/2010/wordprocessingInk" xmlns:wne="http://schemas.microsoft.com/office/word/2006/wordml" xmlns:wps="http://schemas.microsoft.com/office/word/2010/wordprocessingShape" mc:Ignorable="w14 w15 w16se w16cid wp14">
   <w:abstractNum w:abstractNumId="0" w15:restartNumberingAfterBreak="0">
+    <w:nsid w:val="0DA819C9"/>
+    <w:multiLevelType w:val="hybridMultilevel"/>
+    <w:tmpl w:val="298AE026"/>
+    <w:lvl w:ilvl="0" w:tplc="080A000F">
+      <w:start w:val="1"/>
+      <w:numFmt w:val="decimal"/>
+      <w:lvlText w:val="%1."/>
+      <w:lvlJc w:val="left"/>
+      <w:pPr>
+        <w:ind w:left="720" w:hanging="360"/>
+      </w:pPr>
+      <w:rPr>
+        <w:rFonts w:hint="default"/>
+      </w:rPr>
+    </w:lvl>
+    <w:lvl w:ilvl="1" w:tplc="080A0019" w:tentative="1">
+      <w:start w:val="1"/>
+      <w:numFmt w:val="lowerLetter"/>
+      <w:lvlText w:val="%2."/>
+      <w:lvlJc w:val="left"/>
+      <w:pPr>
+        <w:ind w:left="1440" w:hanging="360"/>
+      </w:pPr>
+    </w:lvl>
+    <w:lvl w:ilvl="2" w:tplc="080A001B" w:tentative="1">
+      <w:start w:val="1"/>
+      <w:numFmt w:val="lowerRoman"/>
+      <w:lvlText w:val="%3."/>
+      <w:lvlJc w:val="right"/>
+      <w:pPr>
+        <w:ind w:left="2160" w:hanging="180"/>
+      </w:pPr>
+    </w:lvl>
+    <w:lvl w:ilvl="3" w:tplc="080A000F" w:tentative="1">
+      <w:start w:val="1"/>
+      <w:numFmt w:val="decimal"/>
+      <w:lvlText w:val="%4."/>
+      <w:lvlJc w:val="left"/>
+      <w:pPr>
+        <w:ind w:left="2880" w:hanging="360"/>
+      </w:pPr>
+    </w:lvl>
+    <w:lvl w:ilvl="4" w:tplc="080A0019" w:tentative="1">
+      <w:start w:val="1"/>
+      <w:numFmt w:val="lowerLetter"/>
+      <w:lvlText w:val="%5."/>
+      <w:lvlJc w:val="left"/>
+      <w:pPr>
+        <w:ind w:left="3600" w:hanging="360"/>
+      </w:pPr>
+    </w:lvl>
+    <w:lvl w:ilvl="5" w:tplc="080A001B" w:tentative="1">
+      <w:start w:val="1"/>
+      <w:numFmt w:val="lowerRoman"/>
+      <w:lvlText w:val="%6."/>
+      <w:lvlJc w:val="right"/>
+      <w:pPr>
+        <w:ind w:left="4320" w:hanging="180"/>
+      </w:pPr>
+    </w:lvl>
+    <w:lvl w:ilvl="6" w:tplc="080A000F" w:tentative="1">
+      <w:start w:val="1"/>
+      <w:numFmt w:val="decimal"/>
+      <w:lvlText w:val="%7."/>
+      <w:lvlJc w:val="left"/>
+      <w:pPr>
+        <w:ind w:left="5040" w:hanging="360"/>
+      </w:pPr>
+    </w:lvl>
+    <w:lvl w:ilvl="7" w:tplc="080A0019" w:tentative="1">
+      <w:start w:val="1"/>
+      <w:numFmt w:val="lowerLetter"/>
+      <w:lvlText w:val="%8."/>
+      <w:lvlJc w:val="left"/>
+      <w:pPr>
+        <w:ind w:left="5760" w:hanging="360"/>
+      </w:pPr>
+    </w:lvl>
+    <w:lvl w:ilvl="8" w:tplc="080A001B" w:tentative="1">
+      <w:start w:val="1"/>
+      <w:numFmt w:val="lowerRoman"/>
+      <w:lvlText w:val="%9."/>
+      <w:lvlJc w:val="right"/>
+      <w:pPr>
+        <w:ind w:left="6480" w:hanging="180"/>
+      </w:pPr>
+    </w:lvl>
+  </w:abstractNum>
+  <w:abstractNum w:abstractNumId="1" w15:restartNumberingAfterBreak="0">
     <w:nsid w:val="0DF825E8"/>
     <w:multiLevelType w:val="multilevel"/>
     <w:tmpl w:val="C78CBBC4"/>
@@ -6949,7 +8471,7 @@
       </w:rPr>
     </w:lvl>
   </w:abstractNum>
-  <w:abstractNum w:abstractNumId="1" w15:restartNumberingAfterBreak="0">
+  <w:abstractNum w:abstractNumId="2" w15:restartNumberingAfterBreak="0">
     <w:nsid w:val="10FF279D"/>
     <w:multiLevelType w:val="hybridMultilevel"/>
     <w:tmpl w:val="FE0004D4"/>
@@ -7062,7 +8584,7 @@
       </w:rPr>
     </w:lvl>
   </w:abstractNum>
-  <w:abstractNum w:abstractNumId="2" w15:restartNumberingAfterBreak="0">
+  <w:abstractNum w:abstractNumId="3" w15:restartNumberingAfterBreak="0">
     <w:nsid w:val="18495C16"/>
     <w:multiLevelType w:val="hybridMultilevel"/>
     <w:tmpl w:val="1C1226D4"/>
@@ -7175,7 +8697,7 @@
       </w:rPr>
     </w:lvl>
   </w:abstractNum>
-  <w:abstractNum w:abstractNumId="3" w15:restartNumberingAfterBreak="0">
+  <w:abstractNum w:abstractNumId="4" w15:restartNumberingAfterBreak="0">
     <w:nsid w:val="1E5F4BB4"/>
     <w:multiLevelType w:val="hybridMultilevel"/>
     <w:tmpl w:val="FD3A486A"/>
@@ -7288,7 +8810,7 @@
       </w:rPr>
     </w:lvl>
   </w:abstractNum>
-  <w:abstractNum w:abstractNumId="4" w15:restartNumberingAfterBreak="0">
+  <w:abstractNum w:abstractNumId="5" w15:restartNumberingAfterBreak="0">
     <w:nsid w:val="376D095F"/>
     <w:multiLevelType w:val="hybridMultilevel"/>
     <w:tmpl w:val="4BA42360"/>
@@ -7401,7 +8923,7 @@
       </w:rPr>
     </w:lvl>
   </w:abstractNum>
-  <w:abstractNum w:abstractNumId="5" w15:restartNumberingAfterBreak="0">
+  <w:abstractNum w:abstractNumId="6" w15:restartNumberingAfterBreak="0">
     <w:nsid w:val="5BB571DD"/>
     <w:multiLevelType w:val="hybridMultilevel"/>
     <w:tmpl w:val="56AA108E"/>
@@ -7514,7 +9036,96 @@
       </w:rPr>
     </w:lvl>
   </w:abstractNum>
-  <w:abstractNum w:abstractNumId="6" w15:restartNumberingAfterBreak="0">
+  <w:abstractNum w:abstractNumId="7" w15:restartNumberingAfterBreak="0">
+    <w:nsid w:val="75B20320"/>
+    <w:multiLevelType w:val="hybridMultilevel"/>
+    <w:tmpl w:val="23D6222A"/>
+    <w:lvl w:ilvl="0" w:tplc="080A000F">
+      <w:start w:val="1"/>
+      <w:numFmt w:val="decimal"/>
+      <w:lvlText w:val="%1."/>
+      <w:lvlJc w:val="left"/>
+      <w:pPr>
+        <w:ind w:left="720" w:hanging="360"/>
+      </w:pPr>
+      <w:rPr>
+        <w:rFonts w:hint="default"/>
+      </w:rPr>
+    </w:lvl>
+    <w:lvl w:ilvl="1" w:tplc="080A0019" w:tentative="1">
+      <w:start w:val="1"/>
+      <w:numFmt w:val="lowerLetter"/>
+      <w:lvlText w:val="%2."/>
+      <w:lvlJc w:val="left"/>
+      <w:pPr>
+        <w:ind w:left="1440" w:hanging="360"/>
+      </w:pPr>
+    </w:lvl>
+    <w:lvl w:ilvl="2" w:tplc="080A001B" w:tentative="1">
+      <w:start w:val="1"/>
+      <w:numFmt w:val="lowerRoman"/>
+      <w:lvlText w:val="%3."/>
+      <w:lvlJc w:val="right"/>
+      <w:pPr>
+        <w:ind w:left="2160" w:hanging="180"/>
+      </w:pPr>
+    </w:lvl>
+    <w:lvl w:ilvl="3" w:tplc="080A000F" w:tentative="1">
+      <w:start w:val="1"/>
+      <w:numFmt w:val="decimal"/>
+      <w:lvlText w:val="%4."/>
+      <w:lvlJc w:val="left"/>
+      <w:pPr>
+        <w:ind w:left="2880" w:hanging="360"/>
+      </w:pPr>
+    </w:lvl>
+    <w:lvl w:ilvl="4" w:tplc="080A0019" w:tentative="1">
+      <w:start w:val="1"/>
+      <w:numFmt w:val="lowerLetter"/>
+      <w:lvlText w:val="%5."/>
+      <w:lvlJc w:val="left"/>
+      <w:pPr>
+        <w:ind w:left="3600" w:hanging="360"/>
+      </w:pPr>
+    </w:lvl>
+    <w:lvl w:ilvl="5" w:tplc="080A001B" w:tentative="1">
+      <w:start w:val="1"/>
+      <w:numFmt w:val="lowerRoman"/>
+      <w:lvlText w:val="%6."/>
+      <w:lvlJc w:val="right"/>
+      <w:pPr>
+        <w:ind w:left="4320" w:hanging="180"/>
+      </w:pPr>
+    </w:lvl>
+    <w:lvl w:ilvl="6" w:tplc="080A000F" w:tentative="1">
+      <w:start w:val="1"/>
+      <w:numFmt w:val="decimal"/>
+      <w:lvlText w:val="%7."/>
+      <w:lvlJc w:val="left"/>
+      <w:pPr>
+        <w:ind w:left="5040" w:hanging="360"/>
+      </w:pPr>
+    </w:lvl>
+    <w:lvl w:ilvl="7" w:tplc="080A0019" w:tentative="1">
+      <w:start w:val="1"/>
+      <w:numFmt w:val="lowerLetter"/>
+      <w:lvlText w:val="%8."/>
+      <w:lvlJc w:val="left"/>
+      <w:pPr>
+        <w:ind w:left="5760" w:hanging="360"/>
+      </w:pPr>
+    </w:lvl>
+    <w:lvl w:ilvl="8" w:tplc="080A001B" w:tentative="1">
+      <w:start w:val="1"/>
+      <w:numFmt w:val="lowerRoman"/>
+      <w:lvlText w:val="%9."/>
+      <w:lvlJc w:val="right"/>
+      <w:pPr>
+        <w:ind w:left="6480" w:hanging="180"/>
+      </w:pPr>
+    </w:lvl>
+  </w:abstractNum>
+  <w:abstractNum w:abstractNumId="8" w15:restartNumberingAfterBreak="0">
     <w:nsid w:val="7C994F4D"/>
     <w:multiLevelType w:val="multilevel"/>
     <w:tmpl w:val="FD3EE86C"/>
@@ -7664,25 +9275,31 @@
     </w:lvl>
   </w:abstractNum>
   <w:num w:numId="1">
-    <w:abstractNumId w:val="0"/>
+    <w:abstractNumId w:val="1"/>
   </w:num>
   <w:num w:numId="2">
+    <w:abstractNumId w:val="8"/>
+  </w:num>
+  <w:num w:numId="3">
+    <w:abstractNumId w:val="5"/>
+  </w:num>
+  <w:num w:numId="4">
     <w:abstractNumId w:val="6"/>
   </w:num>
-  <w:num w:numId="3">
+  <w:num w:numId="5">
+    <w:abstractNumId w:val="3"/>
+  </w:num>
+  <w:num w:numId="6">
+    <w:abstractNumId w:val="2"/>
+  </w:num>
+  <w:num w:numId="7">
     <w:abstractNumId w:val="4"/>
   </w:num>
-  <w:num w:numId="4">
-    <w:abstractNumId w:val="5"/>
+  <w:num w:numId="8">
+    <w:abstractNumId w:val="7"/>
   </w:num>
-  <w:num w:numId="5">
-    <w:abstractNumId w:val="2"/>
-  </w:num>
-  <w:num w:numId="6">
-    <w:abstractNumId w:val="1"/>
-  </w:num>
-  <w:num w:numId="7">
-    <w:abstractNumId w:val="3"/>
+  <w:num w:numId="9">
+    <w:abstractNumId w:val="0"/>
   </w:num>
 </w:numbering>
 </file>

</xml_diff>